<commit_message>
some stuffs are added also SOP changed
</commit_message>
<xml_diff>
--- a/Rebasing/Final-Final-Rebase-Grammarlied.docx
+++ b/Rebasing/Final-Final-Rebase-Grammarlied.docx
@@ -1,6 +1,6 @@
 
 <file path=word/document.xml><?xml version="1.0" encoding="utf-8"?>
-<w:document xmlns:wpc="http://schemas.microsoft.com/office/word/2010/wordprocessingCanvas" xmlns:cx="http://schemas.microsoft.com/office/drawing/2014/chartex" xmlns:cx1="http://schemas.microsoft.com/office/drawing/2015/9/8/chartex" xmlns:cx2="http://schemas.microsoft.com/office/drawing/2015/10/21/chartex" xmlns:cx3="http://schemas.microsoft.com/office/drawing/2016/5/9/chartex" xmlns:cx4="http://schemas.microsoft.com/office/drawing/2016/5/10/chartex" xmlns:cx5="http://schemas.microsoft.com/office/drawing/2016/5/11/chartex" xmlns:cx6="http://schemas.microsoft.com/office/drawing/2016/5/12/chartex" xmlns:cx7="http://schemas.microsoft.com/office/drawing/2016/5/13/chartex" xmlns:cx8="http://schemas.microsoft.com/office/drawing/2016/5/14/chartex" xmlns:mc="http://schemas.openxmlformats.org/markup-compatibility/2006" xmlns:aink="http://schemas.microsoft.com/office/drawing/2016/ink" xmlns:am3d="http://schemas.microsoft.com/office/drawing/2017/model3d" xmlns:o="urn:schemas-microsoft-com:office:office" xmlns:r="http://schemas.openxmlformats.org/officeDocument/2006/relationships" xmlns:m="http://schemas.openxmlformats.org/officeDocument/2006/math" xmlns:v="urn:schemas-microsoft-com:vml" xmlns:wp14="http://schemas.microsoft.com/office/word/2010/wordprocessingDrawing" xmlns:wp="http://schemas.openxmlformats.org/drawingml/2006/wordprocessingDrawing" xmlns:w10="urn:schemas-microsoft-com:office:word" xmlns:w="http://schemas.openxmlformats.org/wordprocessingml/2006/main" xmlns:w14="http://schemas.microsoft.com/office/word/2010/wordml" xmlns:w15="http://schemas.microsoft.com/office/word/2012/wordml" xmlns:w16cex="http://schemas.microsoft.com/office/word/2018/wordml/cex" xmlns:w16cid="http://schemas.microsoft.com/office/word/2016/wordml/cid" xmlns:w16="http://schemas.microsoft.com/office/word/2018/wordml" xmlns:w16sdtdh="http://schemas.microsoft.com/office/word/2020/wordml/sdtdatahash" xmlns:w16se="http://schemas.microsoft.com/office/word/2015/wordml/symex" xmlns:wpg="http://schemas.microsoft.com/office/word/2010/wordprocessingGroup" xmlns:wpi="http://schemas.microsoft.com/office/word/2010/wordprocessingInk" xmlns:wne="http://schemas.microsoft.com/office/word/2006/wordml" xmlns:wps="http://schemas.microsoft.com/office/word/2010/wordprocessingShape" mc:Ignorable="w14 w15 w16se w16cid w16 w16cex w16sdtdh wp14">
+<w:document xmlns:wpc="http://schemas.microsoft.com/office/word/2010/wordprocessingCanvas" xmlns:cx="http://schemas.microsoft.com/office/drawing/2014/chartex" xmlns:cx1="http://schemas.microsoft.com/office/drawing/2015/9/8/chartex" xmlns:cx2="http://schemas.microsoft.com/office/drawing/2015/10/21/chartex" xmlns:cx3="http://schemas.microsoft.com/office/drawing/2016/5/9/chartex" xmlns:cx4="http://schemas.microsoft.com/office/drawing/2016/5/10/chartex" xmlns:cx5="http://schemas.microsoft.com/office/drawing/2016/5/11/chartex" xmlns:cx6="http://schemas.microsoft.com/office/drawing/2016/5/12/chartex" xmlns:cx7="http://schemas.microsoft.com/office/drawing/2016/5/13/chartex" xmlns:cx8="http://schemas.microsoft.com/office/drawing/2016/5/14/chartex" xmlns:mc="http://schemas.openxmlformats.org/markup-compatibility/2006" xmlns:aink="http://schemas.microsoft.com/office/drawing/2016/ink" xmlns:am3d="http://schemas.microsoft.com/office/drawing/2017/model3d" xmlns:o="urn:schemas-microsoft-com:office:office" xmlns:oel="http://schemas.microsoft.com/office/2019/extlst" xmlns:r="http://schemas.openxmlformats.org/officeDocument/2006/relationships" xmlns:m="http://schemas.openxmlformats.org/officeDocument/2006/math" xmlns:v="urn:schemas-microsoft-com:vml" xmlns:wp14="http://schemas.microsoft.com/office/word/2010/wordprocessingDrawing" xmlns:wp="http://schemas.openxmlformats.org/drawingml/2006/wordprocessingDrawing" xmlns:w10="urn:schemas-microsoft-com:office:word" xmlns:w="http://schemas.openxmlformats.org/wordprocessingml/2006/main" xmlns:w14="http://schemas.microsoft.com/office/word/2010/wordml" xmlns:w15="http://schemas.microsoft.com/office/word/2012/wordml" xmlns:w16cex="http://schemas.microsoft.com/office/word/2018/wordml/cex" xmlns:w16cid="http://schemas.microsoft.com/office/word/2016/wordml/cid" xmlns:w16="http://schemas.microsoft.com/office/word/2018/wordml" xmlns:w16du="http://schemas.microsoft.com/office/word/2023/wordml/word16du" xmlns:w16sdtdh="http://schemas.microsoft.com/office/word/2020/wordml/sdtdatahash" xmlns:w16se="http://schemas.microsoft.com/office/word/2015/wordml/symex" xmlns:wpg="http://schemas.microsoft.com/office/word/2010/wordprocessingGroup" xmlns:wpi="http://schemas.microsoft.com/office/word/2010/wordprocessingInk" xmlns:wne="http://schemas.microsoft.com/office/word/2006/wordml" xmlns:wps="http://schemas.microsoft.com/office/word/2010/wordprocessingShape" mc:Ignorable="w14 w15 w16se w16cid w16 w16cex w16sdtdh w16du wp14">
   <w:body>
     <w:p>
       <w:pPr>
@@ -8,7 +8,7 @@
         <w:ind w:left="0" w:right="0" w:firstLine="0"/>
         <w:jc w:val="center"/>
         <w:rPr>
-          <w:rFonts w:eastAsia="MS Mincho"/>
+          <w:rFonts w:eastAsia="ＭＳ 明朝"/>
           <w:b/>
           <w:bCs/>
           <w:szCs w:val="24"/>
@@ -22,7 +22,7 @@
         <w:ind w:firstLine="350"/>
         <w:jc w:val="center"/>
         <w:rPr>
-          <w:rFonts w:eastAsia="MS Mincho"/>
+          <w:rFonts w:eastAsia="ＭＳ 明朝"/>
           <w:b/>
           <w:bCs/>
           <w:lang w:eastAsia="ja-JP"/>
@@ -30,7 +30,7 @@
       </w:pPr>
       <w:r>
         <w:rPr>
-          <w:rFonts w:eastAsia="MS Mincho" w:hint="eastAsia"/>
+          <w:rFonts w:eastAsia="ＭＳ 明朝" w:hint="eastAsia"/>
           <w:b/>
           <w:bCs/>
           <w:lang w:eastAsia="ja-JP"/>
@@ -44,7 +44,7 @@
         <w:ind w:firstLine="350"/>
         <w:jc w:val="center"/>
         <w:rPr>
-          <w:rFonts w:eastAsia="MS Mincho"/>
+          <w:rFonts w:eastAsia="ＭＳ 明朝"/>
           <w:b/>
           <w:bCs/>
           <w:lang w:eastAsia="ja-JP"/>
@@ -52,7 +52,7 @@
       </w:pPr>
       <w:r>
         <w:rPr>
-          <w:rFonts w:eastAsia="MS Mincho" w:hint="eastAsia"/>
+          <w:rFonts w:eastAsia="ＭＳ 明朝" w:hint="eastAsia"/>
           <w:b/>
           <w:bCs/>
           <w:lang w:eastAsia="ja-JP"/>
@@ -337,7 +337,7 @@
           </mc:Choice>
           <mc:Fallback>
             <w:pict>
-              <v:roundrect w14:anchorId="2906F5D3" id="Rectangle: Rounded Corners 1" o:spid="_x0000_s1026" style="position:absolute;left:0;text-align:left;margin-left:6.45pt;margin-top:18.9pt;width:208.5pt;height:139.7pt;z-index:251655680;visibility:visible;mso-wrap-style:square;mso-width-percent:0;mso-height-percent:0;mso-wrap-distance-left:9pt;mso-wrap-distance-top:0;mso-wrap-distance-right:9pt;mso-wrap-distance-bottom:0;mso-position-horizontal:absolute;mso-position-horizontal-relative:text;mso-position-vertical:absolute;mso-position-vertical-relative:text;mso-width-percent:0;mso-height-percent:0;mso-width-relative:margin;mso-height-relative:margin;v-text-anchor:top" arcsize="10923f" o:gfxdata="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" fillcolor="#d8d8d8 [2732]" strokecolor="#bfbfbf [2412]" strokeweight="1pt">
+              <v:roundrect w14:anchorId="2906F5D3" id="Rectangle: Rounded Corners 1" o:spid="_x0000_s1026" style="position:absolute;left:0;text-align:left;margin-left:6.45pt;margin-top:18.9pt;width:208.5pt;height:139.7pt;z-index:251655680;visibility:visible;mso-wrap-style:square;mso-width-percent:0;mso-height-percent:0;mso-wrap-distance-left:9pt;mso-wrap-distance-top:0;mso-wrap-distance-right:9pt;mso-wrap-distance-bottom:0;mso-position-horizontal:absolute;mso-position-horizontal-relative:text;mso-position-vertical:absolute;mso-position-vertical-relative:text;mso-width-percent:0;mso-height-percent:0;mso-width-relative:margin;mso-height-relative:margin;v-text-anchor:top" arcsize="10923f" o:gfxdata="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" fillcolor="#d8d8d8 [2732]" strokecolor="#bfbfbf [2412]" strokeweight="1pt">
                 <v:stroke joinstyle="miter"/>
                 <v:textbox>
                   <w:txbxContent>
@@ -627,7 +627,7 @@
           </mc:Choice>
           <mc:Fallback>
             <w:pict>
-              <v:roundrect w14:anchorId="35BCC77C" id="_x0000_s1027" style="position:absolute;left:0;text-align:left;margin-left:235.35pt;margin-top:1.15pt;width:188.7pt;height:131.1pt;z-index:251656704;visibility:visible;mso-wrap-style:square;mso-width-percent:0;mso-height-percent:0;mso-wrap-distance-left:9pt;mso-wrap-distance-top:0;mso-wrap-distance-right:9pt;mso-wrap-distance-bottom:0;mso-position-horizontal:absolute;mso-position-horizontal-relative:margin;mso-position-vertical:absolute;mso-position-vertical-relative:text;mso-width-percent:0;mso-height-percent:0;mso-width-relative:margin;mso-height-relative:margin;v-text-anchor:top" arcsize="10923f" o:gfxdata="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" fillcolor="#d8d8d8 [2732]" strokecolor="#bfbfbf [2412]" strokeweight="1pt">
+              <v:roundrect w14:anchorId="35BCC77C" id="_x0000_s1027" style="position:absolute;left:0;text-align:left;margin-left:235.35pt;margin-top:1.15pt;width:188.7pt;height:131.1pt;z-index:251656704;visibility:visible;mso-wrap-style:square;mso-width-percent:0;mso-height-percent:0;mso-wrap-distance-left:9pt;mso-wrap-distance-top:0;mso-wrap-distance-right:9pt;mso-wrap-distance-bottom:0;mso-position-horizontal:absolute;mso-position-horizontal-relative:margin;mso-position-vertical:absolute;mso-position-vertical-relative:text;mso-width-percent:0;mso-height-percent:0;mso-width-relative:margin;mso-height-relative:margin;v-text-anchor:top" arcsize="10923f" o:gfxdata="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" fillcolor="#d8d8d8 [2732]" strokecolor="#bfbfbf [2412]" strokeweight="1pt">
                 <v:stroke joinstyle="miter"/>
                 <v:textbox>
                   <w:txbxContent>
@@ -850,7 +850,7 @@
           </mc:Choice>
           <mc:Fallback>
             <w:pict>
-              <v:shapetype w14:anchorId="581039CE" id="_x0000_t13" coordsize="21600,21600" o:spt="13" adj="16200,5400" path="m@0,l@0@1,0@1,0@2@0@2@0,21600,21600,10800xe">
+              <v:shapetype w14:anchorId="7B801B32" id="_x0000_t13" coordsize="21600,21600" o:spt="13" adj="16200,5400" path="m@0,l@0@1,0@1,0@2@0@2@0,21600,21600,10800xe">
                 <v:stroke joinstyle="miter"/>
                 <v:formulas>
                   <v:f eqn="val #0"/>
@@ -866,7 +866,7 @@
                   <v:h position="#0,#1" xrange="0,21600" yrange="0,10800"/>
                 </v:handles>
               </v:shapetype>
-              <v:shape id="Arrow: Right 2" o:spid="_x0000_s1026" type="#_x0000_t13" style="position:absolute;margin-left:0;margin-top:3.35pt;width:41.3pt;height:24.35pt;z-index:251657728;visibility:visible;mso-wrap-style:square;mso-wrap-distance-left:9pt;mso-wrap-distance-top:0;mso-wrap-distance-right:9pt;mso-wrap-distance-bottom:0;mso-position-horizontal:center;mso-position-horizontal-relative:margin;mso-position-vertical:absolute;mso-position-vertical-relative:text;v-text-anchor:middle" o:gfxdata="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" adj="15231" fillcolor="#bfbfbf [2412]" strokecolor="#a5a5a5 [2092]" strokeweight="1pt">
+              <v:shape id="Arrow: Right 2" o:spid="_x0000_s1026" type="#_x0000_t13" style="position:absolute;margin-left:0;margin-top:3.35pt;width:41.3pt;height:24.35pt;z-index:251657728;visibility:visible;mso-wrap-style:square;mso-wrap-distance-left:9pt;mso-wrap-distance-top:0;mso-wrap-distance-right:9pt;mso-wrap-distance-bottom:0;mso-position-horizontal:center;mso-position-horizontal-relative:margin;mso-position-vertical:absolute;mso-position-vertical-relative:text;v-text-anchor:middle" o:gfxdata="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" adj="15231" fillcolor="#bfbfbf [2412]" strokecolor="#a5a5a5 [2092]" strokeweight="1pt">
                 <w10:wrap anchorx="margin"/>
               </v:shape>
             </w:pict>
@@ -1161,7 +1161,7 @@
           <w:sz w:val="24"/>
           <w:szCs w:val="24"/>
         </w:rPr>
-        <w:t xml:space="preserve">How would the practicality </w:t>
+        <w:t>How easy are LMS to use for high school students</w:t>
       </w:r>
       <w:r>
         <w:rPr>
@@ -1169,15 +1169,7 @@
           <w:sz w:val="24"/>
           <w:szCs w:val="24"/>
         </w:rPr>
-        <w:t xml:space="preserve">of </w:t>
-      </w:r>
-      <w:r>
-        <w:rPr>
-          <w:rFonts w:ascii="Times New Roman" w:hAnsi="Times New Roman" w:cs="Times New Roman"/>
-          <w:sz w:val="24"/>
-          <w:szCs w:val="24"/>
-        </w:rPr>
-        <w:t>LMS affect its usage?</w:t>
+        <w:t>?</w:t>
       </w:r>
     </w:p>
     <w:p>
@@ -1200,6 +1192,29 @@
           <w:sz w:val="24"/>
           <w:szCs w:val="24"/>
         </w:rPr>
+        <w:t>Are LMS scalable enough to fit the needs of the institution?</w:t>
+      </w:r>
+    </w:p>
+    <w:p>
+      <w:pPr>
+        <w:pStyle w:val="ListParagraph"/>
+        <w:numPr>
+          <w:ilvl w:val="0"/>
+          <w:numId w:val="20"/>
+        </w:numPr>
+        <w:spacing w:before="100" w:beforeAutospacing="1" w:line="480" w:lineRule="auto"/>
+        <w:rPr>
+          <w:rFonts w:ascii="Times New Roman" w:hAnsi="Times New Roman" w:cs="Times New Roman"/>
+          <w:sz w:val="24"/>
+          <w:szCs w:val="24"/>
+        </w:rPr>
+      </w:pPr>
+      <w:r>
+        <w:rPr>
+          <w:rFonts w:ascii="Times New Roman" w:hAnsi="Times New Roman" w:cs="Times New Roman"/>
+          <w:sz w:val="24"/>
+          <w:szCs w:val="24"/>
+        </w:rPr>
         <w:t>How practical is a Learning Management System on the Academy of St. Joseph?</w:t>
       </w:r>
     </w:p>
@@ -1233,7 +1248,7 @@
         <w:spacing w:line="480" w:lineRule="auto"/>
         <w:ind w:left="360" w:firstLine="710"/>
         <w:rPr>
-          <w:rFonts w:eastAsia="MS Mincho"/>
+          <w:rFonts w:eastAsia="ＭＳ 明朝"/>
           <w:lang w:eastAsia="ja-JP"/>
         </w:rPr>
       </w:pPr>
@@ -1313,7 +1328,14 @@
         <w:rPr>
           <w:szCs w:val="24"/>
         </w:rPr>
-        <w:t>a Learning Management System (LMS) would benefit the school</w:t>
+        <w:t xml:space="preserve">a Learning Management System (LMS) would </w:t>
+      </w:r>
+      <w:r>
+        <w:rPr>
+          <w:szCs w:val="24"/>
+        </w:rPr>
+        <w:lastRenderedPageBreak/>
+        <w:t>benefit the school</w:t>
       </w:r>
       <w:r>
         <w:rPr>
@@ -1348,7 +1370,7 @@
         <w:spacing w:line="480" w:lineRule="auto"/>
         <w:ind w:left="360" w:firstLine="0"/>
         <w:rPr>
-          <w:rFonts w:eastAsia="MS Mincho"/>
+          <w:rFonts w:eastAsia="ＭＳ 明朝"/>
           <w:lang w:eastAsia="ja-JP"/>
         </w:rPr>
       </w:pPr>
@@ -1358,7 +1380,7 @@
         <w:spacing w:line="480" w:lineRule="auto"/>
         <w:ind w:left="360" w:firstLine="0"/>
         <w:rPr>
-          <w:rFonts w:eastAsia="MS Mincho"/>
+          <w:rFonts w:eastAsia="ＭＳ 明朝"/>
           <w:lang w:eastAsia="ja-JP"/>
         </w:rPr>
       </w:pPr>
@@ -1779,7 +1801,7 @@
         <w:spacing w:line="480" w:lineRule="auto"/>
         <w:ind w:firstLine="710"/>
         <w:rPr>
-          <w:rFonts w:eastAsia="MS Mincho"/>
+          <w:rFonts w:eastAsia="ＭＳ 明朝"/>
           <w:color w:val="000000" w:themeColor="text1"/>
           <w:lang w:eastAsia="ja-JP"/>
         </w:rPr>
@@ -2078,6 +2100,7 @@
           <w:b/>
           <w:bCs/>
         </w:rPr>
+        <w:lastRenderedPageBreak/>
         <w:t>Practicality</w:t>
       </w:r>
       <w:r>
@@ -2391,7 +2414,7 @@
         <w:ind w:left="0" w:right="0" w:firstLine="0"/>
         <w:jc w:val="center"/>
         <w:rPr>
-          <w:rFonts w:eastAsia="MS Mincho"/>
+          <w:rFonts w:eastAsia="ＭＳ 明朝"/>
           <w:b/>
           <w:bCs/>
           <w:szCs w:val="24"/>
@@ -2414,7 +2437,7 @@
         <w:ind w:left="0" w:right="0" w:firstLine="0"/>
         <w:jc w:val="center"/>
         <w:rPr>
-          <w:rFonts w:eastAsia="MS Mincho"/>
+          <w:rFonts w:eastAsia="ＭＳ 明朝"/>
           <w:b/>
           <w:bCs/>
           <w:szCs w:val="24"/>
@@ -2427,7 +2450,7 @@
         <w:spacing w:after="0" w:line="480" w:lineRule="auto"/>
         <w:ind w:left="0" w:right="0" w:firstLine="0"/>
         <w:rPr>
-          <w:rFonts w:eastAsia="MS Mincho"/>
+          <w:rFonts w:eastAsia="ＭＳ 明朝"/>
           <w:szCs w:val="24"/>
           <w:lang w:val="en-PH" w:eastAsia="ja-JP"/>
         </w:rPr>
@@ -2441,7 +2464,7 @@
       </w:r>
       <w:r>
         <w:rPr>
-          <w:rFonts w:eastAsia="MS Mincho" w:hint="eastAsia"/>
+          <w:rFonts w:eastAsia="ＭＳ 明朝" w:hint="eastAsia"/>
           <w:szCs w:val="24"/>
           <w:lang w:val="en-PH" w:eastAsia="ja-JP"/>
         </w:rPr>
@@ -2453,7 +2476,7 @@
         <w:pStyle w:val="ListParagraph"/>
         <w:spacing w:after="0" w:line="480" w:lineRule="auto"/>
         <w:rPr>
-          <w:rFonts w:ascii="Times New Roman" w:eastAsia="MS Mincho" w:hAnsi="Times New Roman" w:cs="Times New Roman"/>
+          <w:rFonts w:ascii="Times New Roman" w:eastAsia="ＭＳ 明朝" w:hAnsi="Times New Roman" w:cs="Times New Roman"/>
           <w:sz w:val="24"/>
           <w:szCs w:val="28"/>
           <w:lang w:val="en-PH" w:eastAsia="ja-JP"/>
@@ -2461,7 +2484,7 @@
       </w:pPr>
       <w:r>
         <w:rPr>
-          <w:rFonts w:ascii="Times New Roman" w:eastAsia="MS Mincho" w:hAnsi="Times New Roman" w:cs="Times New Roman"/>
+          <w:rFonts w:ascii="Times New Roman" w:eastAsia="ＭＳ 明朝" w:hAnsi="Times New Roman" w:cs="Times New Roman"/>
           <w:b/>
           <w:bCs/>
           <w:sz w:val="24"/>
@@ -2472,7 +2495,7 @@
       </w:r>
       <w:r>
         <w:rPr>
-          <w:rFonts w:ascii="Times New Roman" w:eastAsia="MS Mincho" w:hAnsi="Times New Roman" w:cs="Times New Roman" w:hint="eastAsia"/>
+          <w:rFonts w:ascii="Times New Roman" w:eastAsia="ＭＳ 明朝" w:hAnsi="Times New Roman" w:cs="Times New Roman" w:hint="eastAsia"/>
           <w:b/>
           <w:bCs/>
           <w:sz w:val="24"/>
@@ -2483,7 +2506,7 @@
       </w:r>
       <w:r>
         <w:rPr>
-          <w:rFonts w:ascii="Times New Roman" w:eastAsia="MS Mincho" w:hAnsi="Times New Roman" w:cs="Times New Roman" w:hint="eastAsia"/>
+          <w:rFonts w:ascii="Times New Roman" w:eastAsia="ＭＳ 明朝" w:hAnsi="Times New Roman" w:cs="Times New Roman" w:hint="eastAsia"/>
           <w:sz w:val="24"/>
           <w:szCs w:val="28"/>
           <w:lang w:val="en-PH" w:eastAsia="ja-JP"/>
@@ -2492,7 +2515,7 @@
       </w:r>
       <w:r>
         <w:rPr>
-          <w:rFonts w:ascii="Times New Roman" w:eastAsia="MS Mincho" w:hAnsi="Times New Roman" w:cs="Times New Roman"/>
+          <w:rFonts w:ascii="Times New Roman" w:eastAsia="ＭＳ 明朝" w:hAnsi="Times New Roman" w:cs="Times New Roman"/>
           <w:sz w:val="24"/>
           <w:szCs w:val="28"/>
           <w:lang w:val="en-PH" w:eastAsia="ja-JP"/>
@@ -2501,7 +2524,7 @@
       </w:r>
       <w:r>
         <w:rPr>
-          <w:rFonts w:ascii="Times New Roman" w:eastAsia="MS Mincho" w:hAnsi="Times New Roman" w:cs="Times New Roman" w:hint="eastAsia"/>
+          <w:rFonts w:ascii="Times New Roman" w:eastAsia="ＭＳ 明朝" w:hAnsi="Times New Roman" w:cs="Times New Roman" w:hint="eastAsia"/>
           <w:sz w:val="24"/>
           <w:szCs w:val="28"/>
           <w:lang w:val="en-PH" w:eastAsia="ja-JP"/>
@@ -2514,14 +2537,14 @@
         <w:spacing w:after="0" w:line="480" w:lineRule="auto"/>
         <w:ind w:left="0"/>
         <w:rPr>
-          <w:rFonts w:eastAsia="MS Mincho"/>
+          <w:rFonts w:eastAsia="ＭＳ 明朝"/>
           <w:szCs w:val="28"/>
           <w:lang w:val="en-PH" w:eastAsia="ja-JP"/>
         </w:rPr>
       </w:pPr>
       <w:r>
         <w:rPr>
-          <w:rFonts w:eastAsia="MS Mincho" w:hint="eastAsia"/>
+          <w:rFonts w:eastAsia="ＭＳ 明朝" w:hint="eastAsia"/>
           <w:szCs w:val="28"/>
           <w:lang w:val="en-PH" w:eastAsia="ja-JP"/>
         </w:rPr>
@@ -2533,7 +2556,7 @@
         <w:spacing w:after="0" w:line="480" w:lineRule="auto"/>
         <w:ind w:right="0" w:firstLine="710"/>
         <w:rPr>
-          <w:rFonts w:eastAsia="MS Mincho"/>
+          <w:rFonts w:eastAsia="ＭＳ 明朝"/>
           <w:szCs w:val="24"/>
           <w:lang w:val="en-PH" w:eastAsia="ja-JP"/>
         </w:rPr>
@@ -2549,7 +2572,7 @@
       </w:r>
       <w:r>
         <w:rPr>
-          <w:rFonts w:eastAsia="MS Mincho" w:hint="eastAsia"/>
+          <w:rFonts w:eastAsia="ＭＳ 明朝" w:hint="eastAsia"/>
           <w:szCs w:val="24"/>
           <w:lang w:val="en-PH" w:eastAsia="ja-JP"/>
         </w:rPr>
@@ -2561,7 +2584,7 @@
         <w:spacing w:after="0" w:line="480" w:lineRule="auto"/>
         <w:ind w:right="0" w:firstLine="710"/>
         <w:rPr>
-          <w:rFonts w:eastAsia="MS Mincho"/>
+          <w:rFonts w:eastAsia="ＭＳ 明朝"/>
           <w:szCs w:val="24"/>
           <w:lang w:val="en-PH" w:eastAsia="ja-JP"/>
         </w:rPr>
@@ -2577,7 +2600,7 @@
       </w:r>
       <w:r>
         <w:rPr>
-          <w:rFonts w:eastAsia="MS Mincho" w:hint="eastAsia"/>
+          <w:rFonts w:eastAsia="ＭＳ 明朝" w:hint="eastAsia"/>
           <w:szCs w:val="24"/>
           <w:lang w:val="en-PH" w:eastAsia="ja-JP"/>
         </w:rPr>
@@ -2585,7 +2608,7 @@
       </w:r>
       <w:r>
         <w:rPr>
-          <w:rFonts w:eastAsia="MS Mincho"/>
+          <w:rFonts w:eastAsia="ＭＳ 明朝"/>
           <w:szCs w:val="24"/>
           <w:lang w:val="en-PH" w:eastAsia="ja-JP"/>
         </w:rPr>
@@ -2593,7 +2616,7 @@
       </w:r>
       <w:r>
         <w:rPr>
-          <w:rFonts w:eastAsia="MS Mincho" w:hint="eastAsia"/>
+          <w:rFonts w:eastAsia="ＭＳ 明朝" w:hint="eastAsia"/>
           <w:szCs w:val="24"/>
           <w:lang w:val="en-PH" w:eastAsia="ja-JP"/>
         </w:rPr>
@@ -2605,7 +2628,7 @@
         <w:spacing w:after="0" w:line="480" w:lineRule="auto"/>
         <w:ind w:left="0" w:right="0" w:firstLine="720"/>
         <w:rPr>
-          <w:rFonts w:eastAsia="MS Mincho"/>
+          <w:rFonts w:eastAsia="ＭＳ 明朝"/>
           <w:b/>
           <w:bCs/>
           <w:szCs w:val="24"/>
@@ -2625,7 +2648,7 @@
       </w:r>
       <w:r>
         <w:rPr>
-          <w:rFonts w:eastAsia="MS Mincho" w:hint="eastAsia"/>
+          <w:rFonts w:eastAsia="ＭＳ 明朝" w:hint="eastAsia"/>
           <w:szCs w:val="24"/>
           <w:shd w:val="clear" w:color="auto" w:fill="FFFFFF"/>
           <w:lang w:val="en-PH" w:eastAsia="ja-JP"/>
@@ -2634,7 +2657,7 @@
       </w:r>
       <w:r>
         <w:rPr>
-          <w:rFonts w:eastAsia="MS Mincho"/>
+          <w:rFonts w:eastAsia="ＭＳ 明朝"/>
           <w:szCs w:val="24"/>
           <w:shd w:val="clear" w:color="auto" w:fill="FFFFFF"/>
           <w:lang w:val="en-PH" w:eastAsia="ja-JP"/>
@@ -2643,7 +2666,7 @@
       </w:r>
       <w:r>
         <w:rPr>
-          <w:rFonts w:eastAsia="MS Mincho" w:hint="eastAsia"/>
+          <w:rFonts w:eastAsia="ＭＳ 明朝" w:hint="eastAsia"/>
           <w:szCs w:val="24"/>
           <w:shd w:val="clear" w:color="auto" w:fill="FFFFFF"/>
           <w:lang w:val="en-PH" w:eastAsia="ja-JP"/>
@@ -2661,7 +2684,7 @@
       </w:r>
       <w:r>
         <w:rPr>
-          <w:rFonts w:eastAsia="MS Mincho" w:hint="eastAsia"/>
+          <w:rFonts w:eastAsia="ＭＳ 明朝" w:hint="eastAsia"/>
           <w:szCs w:val="24"/>
           <w:lang w:val="en-PH" w:eastAsia="ja-JP"/>
         </w:rPr>
@@ -2669,7 +2692,7 @@
       </w:r>
       <w:r>
         <w:rPr>
-          <w:rFonts w:eastAsia="MS Mincho" w:hint="eastAsia"/>
+          <w:rFonts w:eastAsia="ＭＳ 明朝" w:hint="eastAsia"/>
           <w:b/>
           <w:bCs/>
           <w:szCs w:val="24"/>
@@ -2683,7 +2706,7 @@
         <w:spacing w:after="0" w:line="480" w:lineRule="auto"/>
         <w:ind w:left="0" w:right="0" w:firstLine="0"/>
         <w:rPr>
-          <w:rFonts w:eastAsia="MS Mincho"/>
+          <w:rFonts w:eastAsia="ＭＳ 明朝"/>
           <w:color w:val="auto"/>
           <w:szCs w:val="24"/>
           <w:lang w:val="en-PH" w:eastAsia="ja-JP"/>
@@ -2782,7 +2805,15 @@
           <w:szCs w:val="24"/>
           <w:lang w:val="en-PH" w:eastAsia="en-PH"/>
         </w:rPr>
-        <w:t xml:space="preserve">ever-changing and that it has changed </w:t>
+        <w:t>ever-</w:t>
+      </w:r>
+      <w:r>
+        <w:rPr>
+          <w:szCs w:val="24"/>
+          <w:lang w:val="en-PH" w:eastAsia="en-PH"/>
+        </w:rPr>
+        <w:lastRenderedPageBreak/>
+        <w:t xml:space="preserve">changing and that it has changed </w:t>
       </w:r>
       <w:r>
         <w:rPr>
@@ -2860,7 +2891,6 @@
           <w:szCs w:val="24"/>
           <w:lang w:val="en-PH" w:eastAsia="en-PH"/>
         </w:rPr>
-        <w:lastRenderedPageBreak/>
         <w:br/>
       </w:r>
       <w:r>
@@ -2940,7 +2970,7 @@
         <w:spacing w:line="480" w:lineRule="auto"/>
         <w:ind w:firstLine="710"/>
         <w:rPr>
-          <w:rFonts w:eastAsia="MS Mincho"/>
+          <w:rFonts w:eastAsia="ＭＳ 明朝"/>
           <w:szCs w:val="24"/>
           <w:lang w:eastAsia="ja-JP"/>
         </w:rPr>
@@ -2981,7 +3011,7 @@
         <w:spacing w:line="480" w:lineRule="auto"/>
         <w:ind w:firstLine="710"/>
         <w:rPr>
-          <w:rFonts w:eastAsia="MS Mincho"/>
+          <w:rFonts w:eastAsia="ＭＳ 明朝"/>
           <w:szCs w:val="24"/>
           <w:lang w:eastAsia="ja-JP"/>
         </w:rPr>
@@ -3039,7 +3069,15 @@
           <w:szCs w:val="24"/>
           <w:lang w:eastAsia="en-PH"/>
         </w:rPr>
-        <w:t>for education" and E-learning materials as the wide set of applications and processes that use available electronic media and tools to deliver education and training. The materials that fall under this category are E-books, Educational Videos, Learning Management Systems (LMS), Online Courses and reviewers. Additionally, Singh, V. and Thurman A. (2019) defines Online Learning as learning experienced through the internet, with students engaging</w:t>
+        <w:t xml:space="preserve">for education" and E-learning materials as the wide set of applications and processes that use available electronic media and tools to deliver education and training. The materials that fall under this category are E-books, Educational Videos, Learning Management Systems (LMS), </w:t>
+      </w:r>
+      <w:r>
+        <w:rPr>
+          <w:szCs w:val="24"/>
+          <w:lang w:eastAsia="en-PH"/>
+        </w:rPr>
+        <w:lastRenderedPageBreak/>
+        <w:t>Online Courses and reviewers. Additionally, Singh, V. and Thurman A. (2019) defines Online Learning as learning experienced through the internet, with students engaging</w:t>
       </w:r>
       <w:r>
         <w:rPr>
@@ -3299,7 +3337,7 @@
       </w:r>
       <w:r>
         <w:rPr>
-          <w:rFonts w:eastAsia="MS Mincho" w:hint="eastAsia"/>
+          <w:rFonts w:eastAsia="ＭＳ 明朝" w:hint="eastAsia"/>
           <w:szCs w:val="24"/>
           <w:lang w:eastAsia="ja-JP"/>
         </w:rPr>
@@ -3370,7 +3408,7 @@
         <w:spacing w:after="0" w:line="480" w:lineRule="auto"/>
         <w:ind w:left="0" w:right="0" w:firstLine="0"/>
         <w:rPr>
-          <w:rFonts w:eastAsia="MS Mincho"/>
+          <w:rFonts w:eastAsia="ＭＳ 明朝"/>
           <w:szCs w:val="24"/>
           <w:lang w:val="en-PH" w:eastAsia="ja-JP"/>
         </w:rPr>
@@ -3381,7 +3419,7 @@
         <w:spacing w:after="0" w:line="480" w:lineRule="auto"/>
         <w:ind w:left="0" w:right="0" w:firstLine="0"/>
         <w:rPr>
-          <w:rFonts w:eastAsia="MS Mincho"/>
+          <w:rFonts w:eastAsia="ＭＳ 明朝"/>
           <w:szCs w:val="24"/>
           <w:lang w:val="en-PH" w:eastAsia="ja-JP"/>
         </w:rPr>
@@ -3392,7 +3430,7 @@
         <w:spacing w:after="0" w:line="480" w:lineRule="auto"/>
         <w:ind w:left="0" w:right="0" w:firstLine="0"/>
         <w:rPr>
-          <w:rFonts w:eastAsia="MS Mincho"/>
+          <w:rFonts w:eastAsia="ＭＳ 明朝"/>
           <w:szCs w:val="24"/>
           <w:lang w:val="en-PH" w:eastAsia="ja-JP"/>
         </w:rPr>
@@ -3403,7 +3441,7 @@
         <w:spacing w:after="0" w:line="480" w:lineRule="auto"/>
         <w:ind w:left="0" w:right="0" w:firstLine="0"/>
         <w:rPr>
-          <w:rFonts w:eastAsia="MS Mincho"/>
+          <w:rFonts w:eastAsia="ＭＳ 明朝"/>
           <w:szCs w:val="24"/>
           <w:lang w:val="en-PH" w:eastAsia="ja-JP"/>
         </w:rPr>
@@ -3427,7 +3465,6 @@
           <w:szCs w:val="24"/>
           <w:lang w:val="en-PH" w:eastAsia="en-PH"/>
         </w:rPr>
-        <w:lastRenderedPageBreak/>
         <w:br/>
       </w:r>
       <w:r>
@@ -3533,6 +3570,7 @@
           <w:szCs w:val="24"/>
           <w:lang w:val="en-PH" w:eastAsia="en-PH"/>
         </w:rPr>
+        <w:lastRenderedPageBreak/>
         <w:t xml:space="preserve">According to the study by Garcia, M.B (2017), it is </w:t>
       </w:r>
       <w:r>
@@ -3554,7 +3592,7 @@
         <w:spacing w:after="0" w:line="480" w:lineRule="auto"/>
         <w:ind w:left="0" w:right="0" w:firstLine="0"/>
         <w:rPr>
-          <w:rFonts w:eastAsia="MS Mincho"/>
+          <w:rFonts w:eastAsia="ＭＳ 明朝"/>
           <w:szCs w:val="24"/>
           <w:lang w:eastAsia="ja-JP"/>
         </w:rPr>
@@ -3602,7 +3640,14 @@
         <w:rPr>
           <w:szCs w:val="24"/>
         </w:rPr>
-        <w:t>Similarly, Haddad FS. (2018)’s assessment on Learning Management Systems (LMS) interprets that evaluating these systems is crucial for the effective implementation of distance learning courses. This data indicates that the important factors impacting distance learners' satisfaction include four independent variables: information quality, service quality, perceived usefulness, and system quality, along with two dependent variables: net benefit and user satisfaction. In particular, system quality has the greatest impact on student LMS quality satisfaction.</w:t>
+        <w:t xml:space="preserve">Similarly, Haddad FS. (2018)’s assessment on Learning Management Systems (LMS) interprets that evaluating these systems is crucial for the effective implementation of distance learning courses. This data indicates that the important factors impacting distance learners' satisfaction include four independent variables: information quality, service quality, perceived usefulness, and system quality, along with two dependent variables: net </w:t>
+      </w:r>
+      <w:r>
+        <w:rPr>
+          <w:szCs w:val="24"/>
+        </w:rPr>
+        <w:lastRenderedPageBreak/>
+        <w:t>benefit and user satisfaction. In particular, system quality has the greatest impact on student LMS quality satisfaction.</w:t>
       </w:r>
     </w:p>
     <w:p>
@@ -3619,7 +3664,7 @@
         <w:spacing w:after="0" w:line="480" w:lineRule="auto"/>
         <w:ind w:left="0" w:right="0" w:firstLine="0"/>
         <w:rPr>
-          <w:rFonts w:eastAsia="MS Mincho"/>
+          <w:rFonts w:eastAsia="ＭＳ 明朝"/>
           <w:b/>
           <w:bCs/>
           <w:szCs w:val="24"/>
@@ -3705,7 +3750,16 @@
           <w:szCs w:val="24"/>
           <w:lang w:val="en-PH"/>
         </w:rPr>
-        <w:t xml:space="preserve">Additionally, the COVID-19 pandemic brought exceptional challenges to Afghan universities, especially with the accommodation of Learning Management Systems (LMS) like Higher Education Learning Management Systems (HELMS) occurring for the first time. As organizations shifted to distance learning, they faced major challenges across faculty, students, and administration. This novel fulfillment of Higher Education Learning Management Systems (HELMS) highlighted a crucial gap: the lack of prior research on its effectiveness and challenges in the Afghan context. Previous investigations by Mohammad, M. et al. (2021) on Learning Management Systems (LMS) usage in Afghanistan, when anything too general or exclusively targeted, fails to address its own specific problems and their causes that are related with Higher Education Learning Management Systems (HELMS) during the pandemic. Thus, there is a pressing need for directed research to understand and improve the use of Higher Education Learning Management Systems </w:t>
+        <w:t xml:space="preserve">Additionally, the COVID-19 pandemic brought exceptional challenges to Afghan universities, especially with the accommodation of Learning Management Systems (LMS) like Higher Education Learning Management Systems (HELMS) occurring for the first time. As organizations shifted to distance learning, they faced major challenges across faculty, students, and administration. This novel fulfillment of Higher Education Learning Management Systems (HELMS) highlighted a crucial gap: the lack of prior research on its effectiveness and challenges in the Afghan context. Previous investigations by Mohammad, M. et al. (2021) on Learning Management Systems (LMS) usage in Afghanistan, when anything too general or exclusively targeted, fails to address its own specific problems and their causes that are related with Higher Education Learning Management Systems </w:t>
+      </w:r>
+      <w:r>
+        <w:rPr>
+          <w:color w:val="auto"/>
+          <w:szCs w:val="24"/>
+          <w:lang w:val="en-PH"/>
+        </w:rPr>
+        <w:lastRenderedPageBreak/>
+        <w:t xml:space="preserve">(HELMS) during the pandemic. Thus, there is a pressing need for directed research to understand and improve the use of Higher Education Learning Management Systems </w:t>
       </w:r>
     </w:p>
     <w:p>
@@ -3746,7 +3800,6 @@
           <w:szCs w:val="24"/>
           <w:lang w:val="en-PH"/>
         </w:rPr>
-        <w:lastRenderedPageBreak/>
         <w:br/>
       </w:r>
       <w:r>
@@ -3814,7 +3867,7 @@
       </w:r>
       <w:r>
         <w:rPr>
-          <w:rFonts w:eastAsia="MS Mincho" w:hint="eastAsia"/>
+          <w:rFonts w:eastAsia="ＭＳ 明朝" w:hint="eastAsia"/>
           <w:color w:val="auto"/>
           <w:szCs w:val="24"/>
           <w:lang w:eastAsia="ja-JP"/>
@@ -3843,6 +3896,7 @@
           <w:color w:val="auto"/>
           <w:szCs w:val="24"/>
         </w:rPr>
+        <w:lastRenderedPageBreak/>
         <w:t>address the factors that motivate and drive them. Understanding these elements is essential for fostering an environment where technology is effectively encouraged and utilized to enhance student learning.</w:t>
       </w:r>
     </w:p>
@@ -3851,7 +3905,7 @@
         <w:spacing w:after="0" w:line="480" w:lineRule="auto"/>
         <w:jc w:val="left"/>
         <w:rPr>
-          <w:rFonts w:eastAsia="MS Mincho"/>
+          <w:rFonts w:eastAsia="ＭＳ 明朝"/>
           <w:b/>
           <w:bCs/>
           <w:color w:val="auto"/>
@@ -3865,7 +3919,7 @@
         <w:spacing w:after="0" w:line="480" w:lineRule="auto"/>
         <w:jc w:val="left"/>
         <w:rPr>
-          <w:rFonts w:eastAsia="MS Mincho"/>
+          <w:rFonts w:eastAsia="ＭＳ 明朝"/>
           <w:b/>
           <w:bCs/>
           <w:color w:val="auto"/>
@@ -3894,7 +3948,6 @@
           <w:szCs w:val="24"/>
           <w:lang w:val="en-PH"/>
         </w:rPr>
-        <w:lastRenderedPageBreak/>
         <w:br/>
       </w:r>
       <w:r>
@@ -4003,7 +4056,14 @@
         <w:rPr>
           <w:szCs w:val="24"/>
         </w:rPr>
-        <w:t xml:space="preserve"> Grade) who are still developing basic skills will have a challenging time in using Learning Management Systems (LMS). It would require the tutors extra time to teach them digital literacy and navigating the system. However, because of their enhanced interactivity and adaptability, Learning Management Systems (LMSs) are particularly useful for improving students' academic experiences in upper grades (5</w:t>
+        <w:t xml:space="preserve"> Grade) who are still developing basic skills will have a challenging time in using Learning Management Systems (LMS). It would require the tutors extra time to teach them digital literacy and navigating the system. However, because of their enhanced interactivity and adaptability, Learning Management </w:t>
+      </w:r>
+      <w:r>
+        <w:rPr>
+          <w:szCs w:val="24"/>
+        </w:rPr>
+        <w:lastRenderedPageBreak/>
+        <w:t>Systems (LMSs) are particularly useful for improving students' academic experiences in upper grades (5</w:t>
       </w:r>
       <w:r>
         <w:rPr>
@@ -4061,7 +4121,7 @@
         <w:spacing w:line="480" w:lineRule="auto"/>
         <w:ind w:firstLine="0"/>
         <w:rPr>
-          <w:rFonts w:eastAsia="MS Mincho"/>
+          <w:rFonts w:eastAsia="ＭＳ 明朝"/>
           <w:szCs w:val="24"/>
           <w:lang w:eastAsia="ja-JP"/>
         </w:rPr>
@@ -4100,7 +4160,14 @@
         <w:rPr>
           <w:szCs w:val="24"/>
         </w:rPr>
-        <w:t>In addition, Thouraya S. (2019)’s study reveals significant differences in how different academic fields use Learning Management Systems (LMS). Individuals noted that Learning Management System (LMS) platforms are commonly used to assist educational activities in fields such as science, engineering, and medicine, where they are strongly connected. On the other hand, Learning Management System (LMS) use is more irregular and less common in the humanities and arts. Individuals highlighted the main advantages of Learning Management Systems (LMS) in the UAE educational system, highlighting how simple it is to set up, deliver, and grade online courses. Additionally, learning materials are more readily available and accessible thanks to Learning Management Systems (LMS), which improves resource access for both teachers and students. For both students and teachers, this better accessibility leads in significant time and money savings.</w:t>
+        <w:t xml:space="preserve">In addition, Thouraya S. (2019)’s study reveals significant differences in how different academic fields use Learning Management Systems (LMS). Individuals noted that Learning Management System (LMS) platforms are commonly used to assist educational activities in fields such as science, engineering, and medicine, where they are strongly connected. On the other hand, Learning Management System (LMS) use is more irregular and less common in the humanities and arts. Individuals highlighted the main advantages of Learning Management Systems (LMS) in the UAE educational system, highlighting how </w:t>
+      </w:r>
+      <w:r>
+        <w:rPr>
+          <w:szCs w:val="24"/>
+        </w:rPr>
+        <w:lastRenderedPageBreak/>
+        <w:t>simple it is to set up, deliver, and grade online courses. Additionally, learning materials are more readily available and accessible thanks to Learning Management Systems (LMS), which improves resource access for both teachers and students. For both students and teachers, this better accessibility leads in significant time and money savings.</w:t>
       </w:r>
     </w:p>
     <w:p>
@@ -4154,7 +4221,6 @@
         <w:rPr>
           <w:szCs w:val="24"/>
         </w:rPr>
-        <w:lastRenderedPageBreak/>
         <w:br/>
       </w:r>
       <w:r>
@@ -4169,7 +4235,7 @@
         <w:spacing w:line="360" w:lineRule="auto"/>
         <w:ind w:left="0" w:firstLine="0"/>
         <w:rPr>
-          <w:rFonts w:eastAsia="MS Mincho"/>
+          <w:rFonts w:eastAsia="ＭＳ 明朝"/>
           <w:b/>
           <w:bCs/>
           <w:lang w:eastAsia="ja-JP"/>
@@ -4181,7 +4247,7 @@
         <w:spacing w:line="360" w:lineRule="auto"/>
         <w:ind w:left="0" w:firstLine="0"/>
         <w:rPr>
-          <w:rFonts w:eastAsia="MS Mincho"/>
+          <w:rFonts w:eastAsia="ＭＳ 明朝"/>
           <w:b/>
           <w:bCs/>
           <w:lang w:eastAsia="ja-JP"/>
@@ -4193,7 +4259,7 @@
         <w:spacing w:line="360" w:lineRule="auto"/>
         <w:ind w:left="0" w:firstLine="0"/>
         <w:rPr>
-          <w:rFonts w:eastAsia="MS Mincho"/>
+          <w:rFonts w:eastAsia="ＭＳ 明朝"/>
           <w:b/>
           <w:bCs/>
           <w:lang w:eastAsia="ja-JP"/>
@@ -4205,7 +4271,7 @@
         <w:spacing w:line="360" w:lineRule="auto"/>
         <w:ind w:left="0" w:firstLine="0"/>
         <w:rPr>
-          <w:rFonts w:eastAsia="MS Mincho"/>
+          <w:rFonts w:eastAsia="ＭＳ 明朝"/>
           <w:b/>
           <w:bCs/>
           <w:lang w:eastAsia="ja-JP"/>
@@ -4217,7 +4283,7 @@
         <w:spacing w:line="360" w:lineRule="auto"/>
         <w:ind w:left="0" w:firstLine="0"/>
         <w:rPr>
-          <w:rFonts w:eastAsia="MS Mincho"/>
+          <w:rFonts w:eastAsia="ＭＳ 明朝"/>
           <w:b/>
           <w:bCs/>
           <w:lang w:eastAsia="ja-JP"/>
@@ -4229,7 +4295,7 @@
         <w:spacing w:line="360" w:lineRule="auto"/>
         <w:ind w:left="0" w:firstLine="0"/>
         <w:rPr>
-          <w:rFonts w:eastAsia="MS Mincho"/>
+          <w:rFonts w:eastAsia="ＭＳ 明朝"/>
           <w:b/>
           <w:bCs/>
           <w:lang w:eastAsia="ja-JP"/>
@@ -4241,7 +4307,7 @@
         <w:spacing w:line="360" w:lineRule="auto"/>
         <w:ind w:left="0" w:firstLine="0"/>
         <w:rPr>
-          <w:rFonts w:eastAsia="MS Mincho"/>
+          <w:rFonts w:eastAsia="ＭＳ 明朝"/>
           <w:b/>
           <w:bCs/>
           <w:lang w:eastAsia="ja-JP"/>
@@ -4253,7 +4319,7 @@
         <w:spacing w:line="360" w:lineRule="auto"/>
         <w:ind w:left="0" w:firstLine="0"/>
         <w:rPr>
-          <w:rFonts w:eastAsia="MS Mincho"/>
+          <w:rFonts w:eastAsia="ＭＳ 明朝"/>
           <w:b/>
           <w:bCs/>
           <w:lang w:eastAsia="ja-JP"/>
@@ -4265,7 +4331,7 @@
         <w:spacing w:line="360" w:lineRule="auto"/>
         <w:ind w:left="0" w:firstLine="0"/>
         <w:rPr>
-          <w:rFonts w:eastAsia="MS Mincho"/>
+          <w:rFonts w:eastAsia="ＭＳ 明朝"/>
           <w:b/>
           <w:bCs/>
           <w:lang w:eastAsia="ja-JP"/>
@@ -4277,7 +4343,7 @@
         <w:spacing w:line="360" w:lineRule="auto"/>
         <w:ind w:left="0" w:firstLine="0"/>
         <w:rPr>
-          <w:rFonts w:eastAsia="MS Mincho"/>
+          <w:rFonts w:eastAsia="ＭＳ 明朝"/>
           <w:b/>
           <w:bCs/>
           <w:lang w:eastAsia="ja-JP"/>
@@ -4289,7 +4355,7 @@
         <w:spacing w:line="360" w:lineRule="auto"/>
         <w:ind w:left="0" w:firstLine="0"/>
         <w:rPr>
-          <w:rFonts w:eastAsia="MS Mincho"/>
+          <w:rFonts w:eastAsia="ＭＳ 明朝"/>
           <w:b/>
           <w:bCs/>
           <w:lang w:eastAsia="ja-JP"/>
@@ -4301,7 +4367,7 @@
         <w:spacing w:line="360" w:lineRule="auto"/>
         <w:ind w:left="0" w:firstLine="0"/>
         <w:rPr>
-          <w:rFonts w:eastAsia="MS Mincho"/>
+          <w:rFonts w:eastAsia="ＭＳ 明朝"/>
           <w:b/>
           <w:bCs/>
           <w:lang w:val="en-PH" w:eastAsia="ja-JP"/>
@@ -4314,7 +4380,7 @@
         <w:ind w:left="0" w:firstLine="0"/>
         <w:jc w:val="center"/>
         <w:rPr>
-          <w:rFonts w:eastAsia="MS Mincho"/>
+          <w:rFonts w:eastAsia="ＭＳ 明朝"/>
           <w:b/>
           <w:bCs/>
           <w:lang w:val="en-PH" w:eastAsia="ja-JP"/>
@@ -4322,7 +4388,7 @@
       </w:pPr>
       <w:r>
         <w:rPr>
-          <w:rFonts w:eastAsia="MS Mincho"/>
+          <w:rFonts w:eastAsia="ＭＳ 明朝"/>
           <w:b/>
           <w:bCs/>
           <w:lang w:val="en-PH" w:eastAsia="ja-JP"/>
@@ -4336,7 +4402,7 @@
         <w:ind w:left="0" w:firstLine="0"/>
         <w:jc w:val="center"/>
         <w:rPr>
-          <w:rFonts w:eastAsia="MS Mincho"/>
+          <w:rFonts w:eastAsia="ＭＳ 明朝"/>
           <w:b/>
           <w:bCs/>
           <w:lang w:val="en-PH" w:eastAsia="ja-JP"/>
@@ -4344,7 +4410,7 @@
       </w:pPr>
       <w:r>
         <w:rPr>
-          <w:rFonts w:eastAsia="MS Mincho"/>
+          <w:rFonts w:eastAsia="ＭＳ 明朝"/>
           <w:b/>
           <w:bCs/>
           <w:lang w:val="en-PH" w:eastAsia="ja-JP"/>
@@ -4357,13 +4423,13 @@
         <w:spacing w:line="480" w:lineRule="auto"/>
         <w:ind w:left="0" w:firstLine="0"/>
         <w:rPr>
-          <w:rFonts w:eastAsia="MS Mincho"/>
+          <w:rFonts w:eastAsia="ＭＳ 明朝"/>
           <w:lang w:val="en-PH" w:eastAsia="ja-JP"/>
         </w:rPr>
       </w:pPr>
       <w:r>
         <w:rPr>
-          <w:rFonts w:eastAsia="MS Mincho"/>
+          <w:rFonts w:eastAsia="ＭＳ 明朝"/>
           <w:lang w:val="en-PH" w:eastAsia="ja-JP"/>
         </w:rPr>
         <w:t>This chapter will discuss the methods and tools that are to be used by the researchers to conduct this study, this includes the research design or method, the research locale, the population and sampling method used, the research instrumentation tools, the validation of the questionnaires, the data collection and analysis procedures and the statistical tools and formulas that will be used in interpreting the gathered data.</w:t>
@@ -4374,7 +4440,7 @@
         <w:spacing w:line="480" w:lineRule="auto"/>
         <w:ind w:left="0" w:firstLine="0"/>
         <w:rPr>
-          <w:rFonts w:eastAsia="MS Mincho"/>
+          <w:rFonts w:eastAsia="ＭＳ 明朝"/>
           <w:lang w:val="en-PH" w:eastAsia="ja-JP"/>
         </w:rPr>
       </w:pPr>
@@ -4384,7 +4450,7 @@
         <w:spacing w:line="480" w:lineRule="auto"/>
         <w:ind w:left="0" w:firstLine="0"/>
         <w:rPr>
-          <w:rFonts w:eastAsia="MS Mincho"/>
+          <w:rFonts w:eastAsia="ＭＳ 明朝"/>
           <w:b/>
           <w:bCs/>
           <w:lang w:val="en-PH" w:eastAsia="ja-JP"/>
@@ -4392,7 +4458,7 @@
       </w:pPr>
       <w:r>
         <w:rPr>
-          <w:rFonts w:eastAsia="MS Mincho"/>
+          <w:rFonts w:eastAsia="ＭＳ 明朝"/>
           <w:b/>
           <w:bCs/>
           <w:lang w:val="en-PH" w:eastAsia="ja-JP"/>
@@ -4416,7 +4482,7 @@
         <w:spacing w:line="480" w:lineRule="auto"/>
         <w:ind w:left="0" w:firstLine="0"/>
         <w:rPr>
-          <w:rFonts w:eastAsia="MS Mincho"/>
+          <w:rFonts w:eastAsia="ＭＳ 明朝"/>
           <w:b/>
           <w:bCs/>
           <w:lang w:val="en-PH" w:eastAsia="ja-JP"/>
@@ -4424,7 +4490,7 @@
       </w:pPr>
       <w:r>
         <w:rPr>
-          <w:rFonts w:eastAsia="MS Mincho"/>
+          <w:rFonts w:eastAsia="ＭＳ 明朝"/>
           <w:b/>
           <w:bCs/>
           <w:lang w:val="en-PH" w:eastAsia="ja-JP"/>
@@ -4440,6 +4506,7 @@
         <w:jc w:val="both"/>
       </w:pPr>
       <w:r>
+        <w:lastRenderedPageBreak/>
         <w:t>The chosen researchers will conduct this research at the Academy of St. Joseph to gain insight from the students, specifically within the classrooms. The researchers chose this locale to explore the integration of LMS into surveying education, its effectiveness in supporting student learning, and the challenges encountered by both students and faculty. This setting will allow the researchers to gather comprehensive data on the use of LMS in a real-world educational context, particularly in the specialized field of surveying.</w:t>
       </w:r>
     </w:p>
@@ -4448,21 +4515,20 @@
         <w:spacing w:line="480" w:lineRule="auto"/>
         <w:ind w:left="0" w:firstLine="720"/>
         <w:rPr>
-          <w:rFonts w:eastAsia="MS Mincho"/>
+          <w:rFonts w:eastAsia="ＭＳ 明朝"/>
           <w:lang w:eastAsia="ja-JP"/>
         </w:rPr>
       </w:pPr>
       <w:r>
         <w:rPr>
-          <w:rFonts w:eastAsia="MS Mincho"/>
+          <w:rFonts w:eastAsia="ＭＳ 明朝"/>
           <w:lang w:eastAsia="ja-JP"/>
         </w:rPr>
-        <w:lastRenderedPageBreak/>
         <w:br/>
       </w:r>
       <w:r>
         <w:rPr>
-          <w:rFonts w:eastAsia="MS Mincho"/>
+          <w:rFonts w:eastAsia="ＭＳ 明朝"/>
           <w:b/>
           <w:bCs/>
           <w:lang w:eastAsia="ja-JP"/>
@@ -4486,7 +4552,7 @@
         <w:spacing w:line="480" w:lineRule="auto"/>
         <w:ind w:left="0" w:firstLine="720"/>
         <w:rPr>
-          <w:rFonts w:eastAsia="MS Mincho"/>
+          <w:rFonts w:eastAsia="ＭＳ 明朝"/>
           <w:lang w:eastAsia="ja-JP"/>
         </w:rPr>
       </w:pPr>
@@ -4496,7 +4562,7 @@
         <w:spacing w:line="480" w:lineRule="auto"/>
         <w:ind w:left="0" w:firstLine="0"/>
         <w:rPr>
-          <w:rFonts w:eastAsia="MS Mincho"/>
+          <w:rFonts w:eastAsia="ＭＳ 明朝"/>
           <w:b/>
           <w:bCs/>
           <w:lang w:val="en-PH" w:eastAsia="ja-JP"/>
@@ -4504,7 +4570,7 @@
       </w:pPr>
       <w:r>
         <w:rPr>
-          <w:rFonts w:eastAsia="MS Mincho"/>
+          <w:rFonts w:eastAsia="ＭＳ 明朝"/>
           <w:b/>
           <w:bCs/>
           <w:lang w:val="en-PH" w:eastAsia="ja-JP"/>
@@ -4528,7 +4594,7 @@
         <w:spacing w:line="480" w:lineRule="auto"/>
         <w:ind w:left="0" w:firstLine="0"/>
         <w:rPr>
-          <w:rFonts w:eastAsia="MS Mincho"/>
+          <w:rFonts w:eastAsia="ＭＳ 明朝"/>
           <w:b/>
           <w:bCs/>
           <w:lang w:val="en-PH" w:eastAsia="ja-JP"/>
@@ -4536,11 +4602,12 @@
       </w:pPr>
       <w:r>
         <w:rPr>
-          <w:rFonts w:eastAsia="MS Mincho"/>
+          <w:rFonts w:eastAsia="ＭＳ 明朝"/>
           <w:b/>
           <w:bCs/>
           <w:lang w:val="en-PH" w:eastAsia="ja-JP"/>
         </w:rPr>
+        <w:lastRenderedPageBreak/>
         <w:t>E. VALIDATION</w:t>
       </w:r>
     </w:p>
@@ -4566,21 +4633,20 @@
         <w:spacing w:line="480" w:lineRule="auto"/>
         <w:ind w:left="0" w:firstLine="720"/>
         <w:rPr>
-          <w:rFonts w:eastAsia="MS Mincho"/>
+          <w:rFonts w:eastAsia="ＭＳ 明朝"/>
           <w:lang w:eastAsia="ja-JP"/>
         </w:rPr>
       </w:pPr>
       <w:r>
         <w:rPr>
-          <w:rFonts w:eastAsia="MS Mincho"/>
+          <w:rFonts w:eastAsia="ＭＳ 明朝"/>
           <w:lang w:val="en-PH" w:eastAsia="ja-JP"/>
         </w:rPr>
-        <w:lastRenderedPageBreak/>
         <w:br/>
       </w:r>
       <w:r>
         <w:rPr>
-          <w:rFonts w:eastAsia="MS Mincho"/>
+          <w:rFonts w:eastAsia="ＭＳ 明朝"/>
           <w:b/>
           <w:bCs/>
           <w:lang w:val="en-PH" w:eastAsia="ja-JP"/>
@@ -4593,13 +4659,13 @@
         <w:spacing w:line="480" w:lineRule="auto"/>
         <w:ind w:left="0" w:firstLine="720"/>
         <w:rPr>
-          <w:rFonts w:eastAsia="MS Mincho"/>
+          <w:rFonts w:eastAsia="ＭＳ 明朝"/>
           <w:lang w:eastAsia="ja-JP"/>
         </w:rPr>
       </w:pPr>
       <w:r>
         <w:rPr>
-          <w:rFonts w:eastAsia="MS Mincho"/>
+          <w:rFonts w:eastAsia="ＭＳ 明朝"/>
           <w:lang w:eastAsia="ja-JP"/>
         </w:rPr>
         <w:t>This study will utilize questionnaires to gather the information needed. The researchers will ask the approval to conduct the study by writing formally to the school principal and the school director of the Academy of St. Joseph of Claveria, Cagayan Inc., where the study will be conducted.</w:t>
@@ -4610,27 +4676,27 @@
         <w:spacing w:line="480" w:lineRule="auto"/>
         <w:ind w:left="0" w:firstLine="0"/>
         <w:rPr>
-          <w:rFonts w:eastAsia="MS Mincho"/>
+          <w:rFonts w:eastAsia="ＭＳ 明朝"/>
           <w:lang w:eastAsia="ja-JP"/>
         </w:rPr>
       </w:pPr>
       <w:r>
         <w:rPr>
-          <w:rFonts w:eastAsia="MS Mincho"/>
+          <w:rFonts w:eastAsia="ＭＳ 明朝"/>
           <w:lang w:eastAsia="ja-JP"/>
         </w:rPr>
         <w:t xml:space="preserve"> </w:t>
       </w:r>
       <w:r>
         <w:rPr>
-          <w:rFonts w:eastAsia="MS Mincho"/>
+          <w:rFonts w:eastAsia="ＭＳ 明朝"/>
           <w:lang w:eastAsia="ja-JP"/>
         </w:rPr>
         <w:tab/>
       </w:r>
       <w:r>
         <w:rPr>
-          <w:rFonts w:eastAsia="MS Mincho"/>
+          <w:rFonts w:eastAsia="ＭＳ 明朝"/>
           <w:lang w:eastAsia="ja-JP"/>
         </w:rPr>
         <w:t xml:space="preserve">Upon approval, the researchers will now conduct the survey with the respondents by distributing the questionnaires to them. The respondents will then provide brief answers to the questions given from the questionnaire. </w:t>
@@ -4641,13 +4707,13 @@
         <w:spacing w:line="480" w:lineRule="auto"/>
         <w:ind w:left="0" w:firstLine="720"/>
         <w:rPr>
-          <w:rFonts w:eastAsia="MS Mincho"/>
+          <w:rFonts w:eastAsia="ＭＳ 明朝"/>
           <w:lang w:eastAsia="ja-JP"/>
         </w:rPr>
       </w:pPr>
       <w:r>
         <w:rPr>
-          <w:rFonts w:eastAsia="MS Mincho"/>
+          <w:rFonts w:eastAsia="ＭＳ 明朝"/>
           <w:lang w:eastAsia="ja-JP"/>
         </w:rPr>
         <w:t>The questionnaire will be returned to the researchers after responses have been made, and data will then be gathered. The gathered data will then be organized, analyzed, and interpreted. The survey's results will be used to support this research study.</w:t>
@@ -4658,20 +4724,20 @@
         <w:spacing w:line="480" w:lineRule="auto"/>
         <w:ind w:left="0" w:firstLine="0"/>
         <w:rPr>
-          <w:rFonts w:eastAsia="MS Mincho"/>
+          <w:rFonts w:eastAsia="ＭＳ 明朝"/>
           <w:lang w:eastAsia="ja-JP"/>
         </w:rPr>
       </w:pPr>
       <w:r>
         <w:rPr>
-          <w:rFonts w:eastAsia="MS Mincho"/>
+          <w:rFonts w:eastAsia="ＭＳ 明朝"/>
           <w:lang w:eastAsia="ja-JP"/>
         </w:rPr>
         <w:br/>
       </w:r>
       <w:r>
         <w:rPr>
-          <w:rFonts w:eastAsia="MS Mincho"/>
+          <w:rFonts w:eastAsia="ＭＳ 明朝"/>
           <w:b/>
           <w:bCs/>
           <w:lang w:eastAsia="ja-JP"/>
@@ -4684,16 +4750,24 @@
         <w:spacing w:line="480" w:lineRule="auto"/>
         <w:ind w:left="0" w:firstLine="720"/>
         <w:rPr>
-          <w:rFonts w:eastAsia="MS Mincho"/>
+          <w:rFonts w:eastAsia="ＭＳ 明朝"/>
           <w:lang w:eastAsia="ja-JP"/>
         </w:rPr>
       </w:pPr>
       <w:r>
         <w:rPr>
-          <w:rFonts w:eastAsia="MS Mincho"/>
+          <w:rFonts w:eastAsia="ＭＳ 明朝"/>
           <w:lang w:eastAsia="ja-JP"/>
         </w:rPr>
-        <w:t>After completing the collection of the data, the relevant data will be arranged and organized to prepare it for analysis and interpretation. The researchers will perform statistical analyses and then interpret the results. Tables will be used by the researchers in analyzing and summarizing the data, providing a clear and precise way to display numerical data.</w:t>
+        <w:t xml:space="preserve">After completing the collection of the data, the relevant data will be arranged and organized to prepare it for analysis and interpretation. The researchers will perform statistical analyses and then interpret the results. Tables will be used by the researchers in </w:t>
+      </w:r>
+      <w:r>
+        <w:rPr>
+          <w:rFonts w:eastAsia="ＭＳ 明朝"/>
+          <w:lang w:eastAsia="ja-JP"/>
+        </w:rPr>
+        <w:lastRenderedPageBreak/>
+        <w:t>analyzing and summarizing the data, providing a clear and precise way to display numerical data.</w:t>
       </w:r>
     </w:p>
     <w:p>
@@ -4701,7 +4775,7 @@
         <w:spacing w:line="480" w:lineRule="auto"/>
         <w:ind w:left="0" w:firstLine="0"/>
         <w:rPr>
-          <w:rFonts w:eastAsia="MS Mincho"/>
+          <w:rFonts w:eastAsia="ＭＳ 明朝"/>
           <w:b/>
           <w:bCs/>
           <w:lang w:eastAsia="ja-JP"/>
@@ -4709,14 +4783,14 @@
       </w:pPr>
       <w:r>
         <w:rPr>
-          <w:rFonts w:eastAsia="MS Mincho"/>
+          <w:rFonts w:eastAsia="ＭＳ 明朝"/>
           <w:lang w:eastAsia="ja-JP"/>
         </w:rPr>
         <w:br/>
       </w:r>
       <w:r>
         <w:rPr>
-          <w:rFonts w:eastAsia="MS Mincho"/>
+          <w:rFonts w:eastAsia="ＭＳ 明朝"/>
           <w:b/>
           <w:bCs/>
           <w:lang w:eastAsia="ja-JP"/>
@@ -4729,47 +4803,39 @@
         <w:spacing w:line="480" w:lineRule="auto"/>
         <w:ind w:left="0" w:firstLine="0"/>
         <w:rPr>
-          <w:rFonts w:eastAsia="MS Mincho"/>
+          <w:rFonts w:eastAsia="ＭＳ 明朝"/>
           <w:lang w:val="en-PH" w:eastAsia="ja-JP"/>
         </w:rPr>
       </w:pPr>
       <w:r>
         <w:rPr>
-          <w:rFonts w:eastAsia="MS Mincho"/>
+          <w:rFonts w:eastAsia="ＭＳ 明朝"/>
           <w:lang w:val="en-PH" w:eastAsia="ja-JP"/>
         </w:rPr>
         <w:tab/>
       </w:r>
       <w:r>
         <w:rPr>
-          <w:rFonts w:eastAsia="MS Mincho"/>
+          <w:rFonts w:eastAsia="ＭＳ 明朝"/>
           <w:lang w:val="en-PH" w:eastAsia="ja-JP"/>
         </w:rPr>
         <w:tab/>
-        <w:t xml:space="preserve">The data that is gathered through the questionnaires are to be classified, tallied and tabulated in preparation for the analysis and interpretation. The tabulated data </w:t>
-      </w:r>
-      <w:r>
-        <w:rPr>
-          <w:rFonts w:eastAsia="MS Mincho"/>
+        <w:t>The data that is gathered through the questionnaires are to be classified, tallied and tabulated in preparation for the analysis and interpretation. The tabulated data will be interpreted by using the percentage formula for the close-ended questions. As for the Likert Scale questions, the weighted mean formula will be used to interpret it.</w:t>
+      </w:r>
+    </w:p>
+    <w:p>
+      <w:pPr>
+        <w:spacing w:line="480" w:lineRule="auto"/>
+        <w:rPr>
+          <w:rFonts w:eastAsia="ＭＳ 明朝"/>
+          <w:b/>
+          <w:bCs/>
           <w:lang w:val="en-PH" w:eastAsia="ja-JP"/>
         </w:rPr>
-        <w:lastRenderedPageBreak/>
-        <w:t>will be interpreted by using the percentage formula for the close-ended questions. As for the Likert Scale questions, the weighted mean formula will be used to interpret it.</w:t>
-      </w:r>
-    </w:p>
-    <w:p>
-      <w:pPr>
-        <w:spacing w:line="480" w:lineRule="auto"/>
-        <w:rPr>
-          <w:rFonts w:eastAsia="MS Mincho"/>
-          <w:b/>
-          <w:bCs/>
-          <w:lang w:val="en-PH" w:eastAsia="ja-JP"/>
-        </w:rPr>
-      </w:pPr>
-      <w:r>
-        <w:rPr>
-          <w:rFonts w:eastAsia="MS Mincho"/>
+      </w:pPr>
+      <w:r>
+        <w:rPr>
+          <w:rFonts w:eastAsia="ＭＳ 明朝"/>
           <w:b/>
           <w:bCs/>
           <w:noProof/>
@@ -4900,7 +4966,7 @@
                 <v:stroke joinstyle="miter"/>
                 <v:path gradientshapeok="t" o:connecttype="rect"/>
               </v:shapetype>
-              <v:shape id="Text Box 32" o:spid="_x0000_s1028" type="#_x0000_t202" style="position:absolute;left:0;text-align:left;margin-left:110pt;margin-top:19.35pt;width:187.45pt;height:57.05pt;z-index:251643392;visibility:visible;mso-wrap-style:square;mso-width-percent:0;mso-height-percent:0;mso-wrap-distance-left:9pt;mso-wrap-distance-top:0;mso-wrap-distance-right:9pt;mso-wrap-distance-bottom:0;mso-position-horizontal:absolute;mso-position-horizontal-relative:text;mso-position-vertical:absolute;mso-position-vertical-relative:text;mso-width-percent:0;mso-height-percent:0;mso-width-relative:page;mso-height-relative:page;v-text-anchor:top" o:gfxdata="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" filled="f" stroked="f">
+              <v:shape id="Text Box 32" o:spid="_x0000_s1028" type="#_x0000_t202" style="position:absolute;left:0;text-align:left;margin-left:110pt;margin-top:19.35pt;width:187.45pt;height:57.05pt;z-index:251643392;visibility:visible;mso-wrap-style:square;mso-width-percent:0;mso-height-percent:0;mso-wrap-distance-left:9pt;mso-wrap-distance-top:0;mso-wrap-distance-right:9pt;mso-wrap-distance-bottom:0;mso-position-horizontal:absolute;mso-position-horizontal-relative:text;mso-position-vertical:absolute;mso-position-vertical-relative:text;mso-width-percent:0;mso-height-percent:0;mso-width-relative:page;mso-height-relative:page;v-text-anchor:top" o:gfxdata="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" filled="f" stroked="f">
                 <v:textbox>
                   <w:txbxContent>
                     <w:p>
@@ -4973,7 +5039,7 @@
       </w:r>
       <w:r>
         <w:rPr>
-          <w:rFonts w:eastAsia="MS Mincho"/>
+          <w:rFonts w:eastAsia="ＭＳ 明朝"/>
           <w:b/>
           <w:bCs/>
           <w:lang w:val="en-PH" w:eastAsia="ja-JP"/>
@@ -4982,7 +5048,7 @@
       </w:r>
       <w:r>
         <w:rPr>
-          <w:rFonts w:eastAsia="MS Mincho"/>
+          <w:rFonts w:eastAsia="ＭＳ 明朝"/>
           <w:b/>
           <w:bCs/>
           <w:lang w:val="en-PH" w:eastAsia="ja-JP"/>
@@ -4994,27 +5060,27 @@
       <w:pPr>
         <w:spacing w:line="480" w:lineRule="auto"/>
         <w:rPr>
-          <w:rFonts w:eastAsia="MS Mincho"/>
+          <w:rFonts w:eastAsia="ＭＳ 明朝"/>
           <w:lang w:val="en-PH" w:eastAsia="ja-JP"/>
         </w:rPr>
       </w:pPr>
       <w:r>
         <w:rPr>
-          <w:rFonts w:eastAsia="MS Mincho"/>
+          <w:rFonts w:eastAsia="ＭＳ 明朝"/>
           <w:lang w:val="en-PH" w:eastAsia="ja-JP"/>
         </w:rPr>
         <w:br/>
       </w:r>
       <w:r>
         <w:rPr>
-          <w:rFonts w:eastAsia="MS Mincho"/>
+          <w:rFonts w:eastAsia="ＭＳ 明朝"/>
           <w:lang w:val="en-PH" w:eastAsia="ja-JP"/>
         </w:rPr>
         <w:br/>
       </w:r>
       <w:r>
         <w:rPr>
-          <w:rFonts w:eastAsia="MS Mincho"/>
+          <w:rFonts w:eastAsia="ＭＳ 明朝"/>
           <w:lang w:val="en-PH" w:eastAsia="ja-JP"/>
         </w:rPr>
         <w:t>Wherein;</w:t>
@@ -5025,13 +5091,13 @@
         <w:spacing w:line="480" w:lineRule="auto"/>
         <w:ind w:left="0" w:firstLine="0"/>
         <w:rPr>
-          <w:rFonts w:eastAsia="MS Mincho"/>
+          <w:rFonts w:eastAsia="ＭＳ 明朝"/>
           <w:lang w:eastAsia="ja-JP"/>
         </w:rPr>
       </w:pPr>
       <w:r>
         <w:rPr>
-          <w:rFonts w:eastAsia="MS Mincho"/>
+          <w:rFonts w:eastAsia="ＭＳ 明朝"/>
           <w:lang w:val="en-PH" w:eastAsia="ja-JP"/>
         </w:rPr>
         <w:t xml:space="preserve"> </w:t>
@@ -5039,7 +5105,7 @@
       <m:oMath>
         <m:r>
           <w:rPr>
-            <w:rFonts w:ascii="Cambria Math" w:eastAsia="MS Mincho" w:hAnsi="Cambria Math"/>
+            <w:rFonts w:ascii="Cambria Math" w:eastAsia="ＭＳ 明朝" w:hAnsi="Cambria Math"/>
             <w:lang w:eastAsia="ja-JP"/>
           </w:rPr>
           <m:t>P</m:t>
@@ -5047,7 +5113,7 @@
       </m:oMath>
       <w:r>
         <w:rPr>
-          <w:rFonts w:eastAsia="MS Mincho"/>
+          <w:rFonts w:eastAsia="ＭＳ 明朝"/>
           <w:lang w:eastAsia="ja-JP"/>
         </w:rPr>
         <w:t xml:space="preserve"> = percentage</w:t>
@@ -5058,13 +5124,13 @@
         <w:spacing w:line="480" w:lineRule="auto"/>
         <w:ind w:left="0" w:firstLine="0"/>
         <w:rPr>
-          <w:rFonts w:eastAsia="MS Mincho"/>
+          <w:rFonts w:eastAsia="ＭＳ 明朝"/>
           <w:lang w:eastAsia="ja-JP"/>
         </w:rPr>
       </w:pPr>
       <w:r>
         <w:rPr>
-          <w:rFonts w:eastAsia="MS Mincho"/>
+          <w:rFonts w:eastAsia="ＭＳ 明朝"/>
           <w:lang w:eastAsia="ja-JP"/>
         </w:rPr>
         <w:t xml:space="preserve"> </w:t>
@@ -5072,7 +5138,7 @@
       <m:oMath>
         <m:r>
           <w:rPr>
-            <w:rFonts w:ascii="Cambria Math" w:eastAsia="MS Mincho" w:hAnsi="Cambria Math"/>
+            <w:rFonts w:ascii="Cambria Math" w:eastAsia="ＭＳ 明朝" w:hAnsi="Cambria Math"/>
             <w:lang w:eastAsia="ja-JP"/>
           </w:rPr>
           <m:t>f</m:t>
@@ -5080,7 +5146,7 @@
       </m:oMath>
       <w:r>
         <w:rPr>
-          <w:rFonts w:eastAsia="MS Mincho"/>
+          <w:rFonts w:eastAsia="ＭＳ 明朝"/>
           <w:lang w:eastAsia="ja-JP"/>
         </w:rPr>
         <w:t xml:space="preserve"> = frequency</w:t>
@@ -5091,13 +5157,13 @@
         <w:spacing w:line="480" w:lineRule="auto"/>
         <w:ind w:left="0" w:firstLine="0"/>
         <w:rPr>
-          <w:rFonts w:eastAsia="MS Mincho"/>
+          <w:rFonts w:eastAsia="ＭＳ 明朝"/>
           <w:lang w:eastAsia="ja-JP"/>
         </w:rPr>
       </w:pPr>
       <w:r>
         <w:rPr>
-          <w:rFonts w:eastAsia="MS Mincho"/>
+          <w:rFonts w:eastAsia="ＭＳ 明朝"/>
           <w:lang w:eastAsia="ja-JP"/>
         </w:rPr>
         <w:t xml:space="preserve"> </w:t>
@@ -5105,7 +5171,7 @@
       <m:oMath>
         <m:r>
           <w:rPr>
-            <w:rFonts w:ascii="Cambria Math" w:eastAsia="MS Mincho" w:hAnsi="Cambria Math"/>
+            <w:rFonts w:ascii="Cambria Math" w:eastAsia="ＭＳ 明朝" w:hAnsi="Cambria Math"/>
             <w:lang w:eastAsia="ja-JP"/>
           </w:rPr>
           <m:t>n</m:t>
@@ -5113,7 +5179,7 @@
       </m:oMath>
       <w:r>
         <w:rPr>
-          <w:rFonts w:eastAsia="MS Mincho"/>
+          <w:rFonts w:eastAsia="ＭＳ 明朝"/>
           <w:lang w:eastAsia="ja-JP"/>
         </w:rPr>
         <w:t xml:space="preserve"> = number of respondents</w:t>
@@ -5124,7 +5190,7 @@
         <w:spacing w:line="480" w:lineRule="auto"/>
         <w:ind w:left="0" w:firstLine="0"/>
         <w:rPr>
-          <w:rFonts w:eastAsia="MS Mincho"/>
+          <w:rFonts w:eastAsia="ＭＳ 明朝"/>
           <w:b/>
           <w:bCs/>
           <w:lang w:eastAsia="ja-JP"/>
@@ -5132,7 +5198,7 @@
       </w:pPr>
       <w:r>
         <w:rPr>
-          <w:rFonts w:eastAsia="MS Mincho"/>
+          <w:rFonts w:eastAsia="ＭＳ 明朝"/>
           <w:noProof/>
           <w:lang w:eastAsia="ja-JP"/>
         </w:rPr>
@@ -5271,7 +5337,7 @@
           </mc:Choice>
           <mc:Fallback>
             <w:pict>
-              <v:shape w14:anchorId="2EA0F68A" id="Text Box 31" o:spid="_x0000_s1029" type="#_x0000_t202" style="position:absolute;left:0;text-align:left;margin-left:110.05pt;margin-top:24.25pt;width:168.75pt;height:54.75pt;z-index:251662848;visibility:visible;mso-wrap-style:square;mso-width-percent:0;mso-height-percent:0;mso-wrap-distance-left:9pt;mso-wrap-distance-top:0;mso-wrap-distance-right:9pt;mso-wrap-distance-bottom:0;mso-position-horizontal:absolute;mso-position-horizontal-relative:text;mso-position-vertical:absolute;mso-position-vertical-relative:text;mso-width-percent:0;mso-height-percent:0;mso-width-relative:page;mso-height-relative:page;v-text-anchor:top" o:gfxdata="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" stroked="f">
+              <v:shape w14:anchorId="2EA0F68A" id="Text Box 31" o:spid="_x0000_s1029" type="#_x0000_t202" style="position:absolute;left:0;text-align:left;margin-left:110.05pt;margin-top:24.25pt;width:168.75pt;height:54.75pt;z-index:251662848;visibility:visible;mso-wrap-style:square;mso-width-percent:0;mso-height-percent:0;mso-wrap-distance-left:9pt;mso-wrap-distance-top:0;mso-wrap-distance-right:9pt;mso-wrap-distance-bottom:0;mso-position-horizontal:absolute;mso-position-horizontal-relative:text;mso-position-vertical:absolute;mso-position-vertical-relative:text;mso-width-percent:0;mso-height-percent:0;mso-width-relative:page;mso-height-relative:page;v-text-anchor:top" o:gfxdata="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" stroked="f">
                 <v:textbox>
                   <w:txbxContent>
                     <w:p>
@@ -5356,7 +5422,7 @@
       </w:r>
       <w:r>
         <w:rPr>
-          <w:rFonts w:eastAsia="MS Mincho"/>
+          <w:rFonts w:eastAsia="ＭＳ 明朝"/>
           <w:b/>
           <w:bCs/>
           <w:lang w:eastAsia="ja-JP"/>
@@ -5369,7 +5435,7 @@
         <w:spacing w:line="480" w:lineRule="auto"/>
         <w:ind w:left="0" w:firstLine="0"/>
         <w:rPr>
-          <w:rFonts w:eastAsia="MS Mincho"/>
+          <w:rFonts w:eastAsia="ＭＳ 明朝"/>
           <w:b/>
           <w:bCs/>
           <w:lang w:val="en-PH" w:eastAsia="ja-JP"/>
@@ -5381,13 +5447,13 @@
         <w:spacing w:line="480" w:lineRule="auto"/>
         <w:ind w:left="0" w:firstLine="0"/>
         <w:rPr>
-          <w:rFonts w:eastAsia="MS Mincho"/>
+          <w:rFonts w:eastAsia="ＭＳ 明朝"/>
           <w:lang w:val="en-PH" w:eastAsia="ja-JP"/>
         </w:rPr>
       </w:pPr>
       <w:r>
         <w:rPr>
-          <w:rFonts w:eastAsia="MS Mincho"/>
+          <w:rFonts w:eastAsia="ＭＳ 明朝"/>
           <w:lang w:val="en-PH" w:eastAsia="ja-JP"/>
         </w:rPr>
         <w:br/>
@@ -5398,27 +5464,27 @@
         <w:spacing w:line="480" w:lineRule="auto"/>
         <w:ind w:left="0" w:firstLine="0"/>
         <w:rPr>
-          <w:rFonts w:eastAsia="MS Mincho"/>
+          <w:rFonts w:eastAsia="ＭＳ 明朝"/>
           <w:lang w:eastAsia="ja-JP"/>
         </w:rPr>
       </w:pPr>
       <w:r>
         <w:rPr>
-          <w:rFonts w:eastAsia="MS Mincho"/>
+          <w:rFonts w:eastAsia="ＭＳ 明朝"/>
           <w:lang w:val="en-PH" w:eastAsia="ja-JP"/>
         </w:rPr>
         <w:t>Wherein;</w:t>
       </w:r>
       <w:r>
         <w:rPr>
-          <w:rFonts w:eastAsia="MS Mincho"/>
+          <w:rFonts w:eastAsia="ＭＳ 明朝"/>
           <w:lang w:val="en-PH" w:eastAsia="ja-JP"/>
         </w:rPr>
         <w:br/>
       </w:r>
       <w:r>
         <w:rPr>
-          <w:rFonts w:eastAsia="MS Mincho"/>
+          <w:rFonts w:eastAsia="ＭＳ 明朝"/>
           <w:lang w:val="en-PH" w:eastAsia="ja-JP"/>
         </w:rPr>
         <w:t xml:space="preserve"> </w:t>
@@ -5426,7 +5492,7 @@
       <m:oMath>
         <m:r>
           <w:rPr>
-            <w:rFonts w:ascii="Cambria Math" w:eastAsia="MS Mincho" w:hAnsi="Cambria Math"/>
+            <w:rFonts w:ascii="Cambria Math" w:eastAsia="ＭＳ 明朝" w:hAnsi="Cambria Math"/>
             <w:lang w:eastAsia="ja-JP"/>
           </w:rPr>
           <m:t>x̄</m:t>
@@ -5434,7 +5500,7 @@
       </m:oMath>
       <w:r>
         <w:rPr>
-          <w:rFonts w:eastAsia="MS Mincho"/>
+          <w:rFonts w:eastAsia="ＭＳ 明朝"/>
           <w:lang w:eastAsia="ja-JP"/>
         </w:rPr>
         <w:t xml:space="preserve"> = Weighted Mean</w:t>
@@ -5445,20 +5511,20 @@
         <w:spacing w:line="480" w:lineRule="auto"/>
         <w:ind w:left="0" w:firstLine="0"/>
         <w:rPr>
-          <w:rFonts w:eastAsia="MS Mincho"/>
+          <w:rFonts w:eastAsia="ＭＳ 明朝"/>
           <w:lang w:eastAsia="ja-JP"/>
         </w:rPr>
       </w:pPr>
       <w:r>
         <w:rPr>
-          <w:rFonts w:eastAsia="MS Mincho"/>
+          <w:rFonts w:eastAsia="ＭＳ 明朝"/>
           <w:lang w:eastAsia="ja-JP"/>
         </w:rPr>
         <w:br/>
       </w:r>
       <w:r>
         <w:rPr>
-          <w:rFonts w:eastAsia="MS Mincho"/>
+          <w:rFonts w:eastAsia="ＭＳ 明朝"/>
           <w:lang w:eastAsia="ja-JP"/>
         </w:rPr>
         <w:t xml:space="preserve"> </w:t>
@@ -5472,7 +5538,7 @@
             <m:supHide m:val="1"/>
             <m:ctrlPr>
               <w:rPr>
-                <w:rFonts w:ascii="Cambria Math" w:eastAsia="MS Mincho" w:hAnsi="Cambria Math"/>
+                <w:rFonts w:ascii="Cambria Math" w:eastAsia="ＭＳ 明朝" w:hAnsi="Cambria Math"/>
                 <w:i/>
                 <w:lang w:eastAsia="ja-JP"/>
               </w:rPr>
@@ -5483,7 +5549,7 @@
           <m:e>
             <m:r>
               <w:rPr>
-                <w:rFonts w:ascii="Cambria Math" w:eastAsia="MS Mincho" w:hAnsi="Cambria Math"/>
+                <w:rFonts w:ascii="Cambria Math" w:eastAsia="ＭＳ 明朝" w:hAnsi="Cambria Math"/>
                 <w:lang w:eastAsia="ja-JP"/>
               </w:rPr>
               <m:t>x</m:t>
@@ -5493,7 +5559,7 @@
       </m:oMath>
       <w:r>
         <w:rPr>
-          <w:rFonts w:eastAsia="MS Mincho"/>
+          <w:rFonts w:eastAsia="ＭＳ 明朝"/>
           <w:lang w:eastAsia="ja-JP"/>
         </w:rPr>
         <w:t xml:space="preserve"> = Sum of the point values in the Likert’s scale</w:t>
@@ -5504,21 +5570,22 @@
         <w:spacing w:line="480" w:lineRule="auto"/>
         <w:ind w:left="0" w:firstLine="0"/>
         <w:rPr>
-          <w:rFonts w:eastAsia="MS Mincho"/>
+          <w:rFonts w:eastAsia="ＭＳ 明朝"/>
           <w:lang w:eastAsia="ja-JP"/>
         </w:rPr>
       </w:pPr>
       <w:r>
         <w:rPr>
-          <w:rFonts w:eastAsia="MS Mincho"/>
+          <w:rFonts w:eastAsia="ＭＳ 明朝"/>
           <w:lang w:eastAsia="ja-JP"/>
         </w:rPr>
+        <w:lastRenderedPageBreak/>
         <w:t xml:space="preserve"> </w:t>
       </w:r>
       <m:oMath>
         <m:r>
           <w:rPr>
-            <w:rFonts w:ascii="Cambria Math" w:eastAsia="MS Mincho" w:hAnsi="Cambria Math"/>
+            <w:rFonts w:ascii="Cambria Math" w:eastAsia="ＭＳ 明朝" w:hAnsi="Cambria Math"/>
             <w:lang w:eastAsia="ja-JP"/>
           </w:rPr>
           <m:t>n</m:t>
@@ -5526,7 +5593,7 @@
       </m:oMath>
       <w:r>
         <w:rPr>
-          <w:rFonts w:eastAsia="MS Mincho"/>
+          <w:rFonts w:eastAsia="ＭＳ 明朝"/>
           <w:lang w:eastAsia="ja-JP"/>
         </w:rPr>
         <w:t xml:space="preserve"> = Number of respondents</w:t>
@@ -5537,7 +5604,7 @@
         <w:spacing w:line="480" w:lineRule="auto"/>
         <w:ind w:left="0" w:firstLine="0"/>
         <w:rPr>
-          <w:rFonts w:eastAsia="MS Mincho"/>
+          <w:rFonts w:eastAsia="ＭＳ 明朝"/>
           <w:lang w:eastAsia="ja-JP"/>
         </w:rPr>
       </w:pPr>
@@ -5556,7 +5623,7 @@
 </file>
 
 <file path=word/endnotes.xml><?xml version="1.0" encoding="utf-8"?>
-<w:endnotes xmlns:wpc="http://schemas.microsoft.com/office/word/2010/wordprocessingCanvas" xmlns:cx="http://schemas.microsoft.com/office/drawing/2014/chartex" xmlns:cx1="http://schemas.microsoft.com/office/drawing/2015/9/8/chartex" xmlns:cx2="http://schemas.microsoft.com/office/drawing/2015/10/21/chartex" xmlns:cx3="http://schemas.microsoft.com/office/drawing/2016/5/9/chartex" xmlns:cx4="http://schemas.microsoft.com/office/drawing/2016/5/10/chartex" xmlns:cx5="http://schemas.microsoft.com/office/drawing/2016/5/11/chartex" xmlns:cx6="http://schemas.microsoft.com/office/drawing/2016/5/12/chartex" xmlns:cx7="http://schemas.microsoft.com/office/drawing/2016/5/13/chartex" xmlns:cx8="http://schemas.microsoft.com/office/drawing/2016/5/14/chartex" xmlns:mc="http://schemas.openxmlformats.org/markup-compatibility/2006" xmlns:aink="http://schemas.microsoft.com/office/drawing/2016/ink" xmlns:am3d="http://schemas.microsoft.com/office/drawing/2017/model3d" xmlns:o="urn:schemas-microsoft-com:office:office" xmlns:r="http://schemas.openxmlformats.org/officeDocument/2006/relationships" xmlns:m="http://schemas.openxmlformats.org/officeDocument/2006/math" xmlns:v="urn:schemas-microsoft-com:vml" xmlns:wp14="http://schemas.microsoft.com/office/word/2010/wordprocessingDrawing" xmlns:wp="http://schemas.openxmlformats.org/drawingml/2006/wordprocessingDrawing" xmlns:w10="urn:schemas-microsoft-com:office:word" xmlns:w="http://schemas.openxmlformats.org/wordprocessingml/2006/main" xmlns:w14="http://schemas.microsoft.com/office/word/2010/wordml" xmlns:w15="http://schemas.microsoft.com/office/word/2012/wordml" xmlns:w16cex="http://schemas.microsoft.com/office/word/2018/wordml/cex" xmlns:w16cid="http://schemas.microsoft.com/office/word/2016/wordml/cid" xmlns:w16="http://schemas.microsoft.com/office/word/2018/wordml" xmlns:w16sdtdh="http://schemas.microsoft.com/office/word/2020/wordml/sdtdatahash" xmlns:w16se="http://schemas.microsoft.com/office/word/2015/wordml/symex" xmlns:wpg="http://schemas.microsoft.com/office/word/2010/wordprocessingGroup" xmlns:wpi="http://schemas.microsoft.com/office/word/2010/wordprocessingInk" xmlns:wne="http://schemas.microsoft.com/office/word/2006/wordml" xmlns:wps="http://schemas.microsoft.com/office/word/2010/wordprocessingShape" mc:Ignorable="w14 w15 w16se w16cid w16 w16cex w16sdtdh wp14">
+<w:endnotes xmlns:wpc="http://schemas.microsoft.com/office/word/2010/wordprocessingCanvas" xmlns:cx="http://schemas.microsoft.com/office/drawing/2014/chartex" xmlns:cx1="http://schemas.microsoft.com/office/drawing/2015/9/8/chartex" xmlns:cx2="http://schemas.microsoft.com/office/drawing/2015/10/21/chartex" xmlns:cx3="http://schemas.microsoft.com/office/drawing/2016/5/9/chartex" xmlns:cx4="http://schemas.microsoft.com/office/drawing/2016/5/10/chartex" xmlns:cx5="http://schemas.microsoft.com/office/drawing/2016/5/11/chartex" xmlns:cx6="http://schemas.microsoft.com/office/drawing/2016/5/12/chartex" xmlns:cx7="http://schemas.microsoft.com/office/drawing/2016/5/13/chartex" xmlns:cx8="http://schemas.microsoft.com/office/drawing/2016/5/14/chartex" xmlns:mc="http://schemas.openxmlformats.org/markup-compatibility/2006" xmlns:aink="http://schemas.microsoft.com/office/drawing/2016/ink" xmlns:am3d="http://schemas.microsoft.com/office/drawing/2017/model3d" xmlns:o="urn:schemas-microsoft-com:office:office" xmlns:oel="http://schemas.microsoft.com/office/2019/extlst" xmlns:r="http://schemas.openxmlformats.org/officeDocument/2006/relationships" xmlns:m="http://schemas.openxmlformats.org/officeDocument/2006/math" xmlns:v="urn:schemas-microsoft-com:vml" xmlns:wp14="http://schemas.microsoft.com/office/word/2010/wordprocessingDrawing" xmlns:wp="http://schemas.openxmlformats.org/drawingml/2006/wordprocessingDrawing" xmlns:w10="urn:schemas-microsoft-com:office:word" xmlns:w="http://schemas.openxmlformats.org/wordprocessingml/2006/main" xmlns:w14="http://schemas.microsoft.com/office/word/2010/wordml" xmlns:w15="http://schemas.microsoft.com/office/word/2012/wordml" xmlns:w16cex="http://schemas.microsoft.com/office/word/2018/wordml/cex" xmlns:w16cid="http://schemas.microsoft.com/office/word/2016/wordml/cid" xmlns:w16="http://schemas.microsoft.com/office/word/2018/wordml" xmlns:w16du="http://schemas.microsoft.com/office/word/2023/wordml/word16du" xmlns:w16sdtdh="http://schemas.microsoft.com/office/word/2020/wordml/sdtdatahash" xmlns:w16se="http://schemas.microsoft.com/office/word/2015/wordml/symex" xmlns:wpg="http://schemas.microsoft.com/office/word/2010/wordprocessingGroup" xmlns:wpi="http://schemas.microsoft.com/office/word/2010/wordprocessingInk" xmlns:wne="http://schemas.microsoft.com/office/word/2006/wordml" xmlns:wps="http://schemas.microsoft.com/office/word/2010/wordprocessingShape" mc:Ignorable="w14 w15 w16se w16cid w16 w16cex w16sdtdh w16du wp14">
   <w:endnote w:type="separator" w:id="-1">
     <w:p>
       <w:pPr>
@@ -5581,7 +5648,7 @@
 </file>
 
 <file path=word/footer1.xml><?xml version="1.0" encoding="utf-8"?>
-<w:ftr xmlns:wpc="http://schemas.microsoft.com/office/word/2010/wordprocessingCanvas" xmlns:cx="http://schemas.microsoft.com/office/drawing/2014/chartex" xmlns:cx1="http://schemas.microsoft.com/office/drawing/2015/9/8/chartex" xmlns:cx2="http://schemas.microsoft.com/office/drawing/2015/10/21/chartex" xmlns:cx3="http://schemas.microsoft.com/office/drawing/2016/5/9/chartex" xmlns:cx4="http://schemas.microsoft.com/office/drawing/2016/5/10/chartex" xmlns:cx5="http://schemas.microsoft.com/office/drawing/2016/5/11/chartex" xmlns:cx6="http://schemas.microsoft.com/office/drawing/2016/5/12/chartex" xmlns:cx7="http://schemas.microsoft.com/office/drawing/2016/5/13/chartex" xmlns:cx8="http://schemas.microsoft.com/office/drawing/2016/5/14/chartex" xmlns:mc="http://schemas.openxmlformats.org/markup-compatibility/2006" xmlns:aink="http://schemas.microsoft.com/office/drawing/2016/ink" xmlns:am3d="http://schemas.microsoft.com/office/drawing/2017/model3d" xmlns:o="urn:schemas-microsoft-com:office:office" xmlns:r="http://schemas.openxmlformats.org/officeDocument/2006/relationships" xmlns:m="http://schemas.openxmlformats.org/officeDocument/2006/math" xmlns:v="urn:schemas-microsoft-com:vml" xmlns:wp14="http://schemas.microsoft.com/office/word/2010/wordprocessingDrawing" xmlns:wp="http://schemas.openxmlformats.org/drawingml/2006/wordprocessingDrawing" xmlns:w10="urn:schemas-microsoft-com:office:word" xmlns:w="http://schemas.openxmlformats.org/wordprocessingml/2006/main" xmlns:w14="http://schemas.microsoft.com/office/word/2010/wordml" xmlns:w15="http://schemas.microsoft.com/office/word/2012/wordml" xmlns:w16cex="http://schemas.microsoft.com/office/word/2018/wordml/cex" xmlns:w16cid="http://schemas.microsoft.com/office/word/2016/wordml/cid" xmlns:w16="http://schemas.microsoft.com/office/word/2018/wordml" xmlns:w16sdtdh="http://schemas.microsoft.com/office/word/2020/wordml/sdtdatahash" xmlns:w16se="http://schemas.microsoft.com/office/word/2015/wordml/symex" xmlns:wpg="http://schemas.microsoft.com/office/word/2010/wordprocessingGroup" xmlns:wpi="http://schemas.microsoft.com/office/word/2010/wordprocessingInk" xmlns:wne="http://schemas.microsoft.com/office/word/2006/wordml" xmlns:wps="http://schemas.microsoft.com/office/word/2010/wordprocessingShape" mc:Ignorable="w14 w15 w16se w16cid w16 w16cex w16sdtdh wp14">
+<w:ftr xmlns:wpc="http://schemas.microsoft.com/office/word/2010/wordprocessingCanvas" xmlns:cx="http://schemas.microsoft.com/office/drawing/2014/chartex" xmlns:cx1="http://schemas.microsoft.com/office/drawing/2015/9/8/chartex" xmlns:cx2="http://schemas.microsoft.com/office/drawing/2015/10/21/chartex" xmlns:cx3="http://schemas.microsoft.com/office/drawing/2016/5/9/chartex" xmlns:cx4="http://schemas.microsoft.com/office/drawing/2016/5/10/chartex" xmlns:cx5="http://schemas.microsoft.com/office/drawing/2016/5/11/chartex" xmlns:cx6="http://schemas.microsoft.com/office/drawing/2016/5/12/chartex" xmlns:cx7="http://schemas.microsoft.com/office/drawing/2016/5/13/chartex" xmlns:cx8="http://schemas.microsoft.com/office/drawing/2016/5/14/chartex" xmlns:mc="http://schemas.openxmlformats.org/markup-compatibility/2006" xmlns:aink="http://schemas.microsoft.com/office/drawing/2016/ink" xmlns:am3d="http://schemas.microsoft.com/office/drawing/2017/model3d" xmlns:o="urn:schemas-microsoft-com:office:office" xmlns:oel="http://schemas.microsoft.com/office/2019/extlst" xmlns:r="http://schemas.openxmlformats.org/officeDocument/2006/relationships" xmlns:m="http://schemas.openxmlformats.org/officeDocument/2006/math" xmlns:v="urn:schemas-microsoft-com:vml" xmlns:wp14="http://schemas.microsoft.com/office/word/2010/wordprocessingDrawing" xmlns:wp="http://schemas.openxmlformats.org/drawingml/2006/wordprocessingDrawing" xmlns:w10="urn:schemas-microsoft-com:office:word" xmlns:w="http://schemas.openxmlformats.org/wordprocessingml/2006/main" xmlns:w14="http://schemas.microsoft.com/office/word/2010/wordml" xmlns:w15="http://schemas.microsoft.com/office/word/2012/wordml" xmlns:w16cex="http://schemas.microsoft.com/office/word/2018/wordml/cex" xmlns:w16cid="http://schemas.microsoft.com/office/word/2016/wordml/cid" xmlns:w16="http://schemas.microsoft.com/office/word/2018/wordml" xmlns:w16du="http://schemas.microsoft.com/office/word/2023/wordml/word16du" xmlns:w16sdtdh="http://schemas.microsoft.com/office/word/2020/wordml/sdtdatahash" xmlns:w16se="http://schemas.microsoft.com/office/word/2015/wordml/symex" xmlns:wpg="http://schemas.microsoft.com/office/word/2010/wordprocessingGroup" xmlns:wpi="http://schemas.microsoft.com/office/word/2010/wordprocessingInk" xmlns:wne="http://schemas.microsoft.com/office/word/2006/wordml" xmlns:wps="http://schemas.microsoft.com/office/word/2010/wordprocessingShape" mc:Ignorable="w14 w15 w16se w16cid w16 w16cex w16sdtdh w16du wp14">
   <w:p>
     <w:pPr>
       <w:pStyle w:val="Footer"/>
@@ -5886,7 +5953,7 @@
         </mc:Choice>
         <mc:Fallback>
           <w:pict>
-            <v:group w14:anchorId="417AB439" id="Group 12" o:spid="_x0000_s1035" style="position:absolute;left:0;text-align:left;margin-left:2.75pt;margin-top:-7.4pt;width:598.35pt;height:42.25pt;z-index:251659264;mso-position-horizontal-relative:page" coordsize="75990,6350" o:gfxdata="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">
+            <v:group w14:anchorId="417AB439" id="Group 12" o:spid="_x0000_s1035" style="position:absolute;left:0;text-align:left;margin-left:2.75pt;margin-top:-7.4pt;width:598.35pt;height:42.25pt;z-index:251659264;mso-position-horizontal-relative:page" coordsize="75990,6350" o:gfxdata="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">
               <v:group id="Group 8" o:spid="_x0000_s1036" style="position:absolute;width:75990;height:6350" coordsize="75605,4482" o:gfxdata="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">
                 <v:shape id="Shape 60992" o:spid="_x0000_s1037" style="position:absolute;width:75605;height:0;visibility:visible;mso-wrap-style:square;v-text-anchor:top" coordsize="7560564,91" o:gfxdata="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" path="m7560564,91l,e" filled="f">
                   <v:path arrowok="t" o:connecttype="custom" o:connectlocs="75605,1;0,0" o:connectangles="0,0" textboxrect="0,0,7560564,0"/>
@@ -6035,7 +6102,7 @@
         </mc:Choice>
         <mc:Fallback>
           <w:pict>
-            <v:rect w14:anchorId="2D32FA5C" id="Rectangle 25" o:spid="_x0000_s1026" style="position:absolute;margin-left:478.55pt;margin-top:9.05pt;width:16.2pt;height:25.8pt;z-index:251665408;visibility:visible;mso-wrap-style:square;mso-width-percent:0;mso-height-percent:0;mso-wrap-distance-left:9pt;mso-wrap-distance-top:0;mso-wrap-distance-right:9pt;mso-wrap-distance-bottom:0;mso-position-horizontal:absolute;mso-position-horizontal-relative:text;mso-position-vertical:absolute;mso-position-vertical-relative:text;mso-width-percent:0;mso-height-percent:0;mso-width-relative:page;mso-height-relative:page;v-text-anchor:top" o:gfxdata="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" strokecolor="white"/>
+            <v:rect w14:anchorId="2769C66B" id="Rectangle 25" o:spid="_x0000_s1026" style="position:absolute;margin-left:478.55pt;margin-top:9.05pt;width:16.2pt;height:25.8pt;z-index:251665408;visibility:visible;mso-wrap-style:square;mso-width-percent:0;mso-height-percent:0;mso-wrap-distance-left:9pt;mso-wrap-distance-top:0;mso-wrap-distance-right:9pt;mso-wrap-distance-bottom:0;mso-position-horizontal:absolute;mso-position-horizontal-relative:text;mso-position-vertical:absolute;mso-position-vertical-relative:text;mso-width-percent:0;mso-height-percent:0;mso-width-relative:page;mso-height-relative:page;v-text-anchor:top" o:gfxdata="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" strokecolor="white"/>
           </w:pict>
         </mc:Fallback>
       </mc:AlternateContent>
@@ -6149,7 +6216,7 @@
               <v:stroke joinstyle="miter"/>
               <v:path gradientshapeok="t" o:connecttype="rect"/>
             </v:shapetype>
-            <v:shape id="Text Box 24" o:spid="_x0000_s1040" type="#_x0000_t202" style="position:absolute;left:0;text-align:left;margin-left:480.4pt;margin-top:10.8pt;width:18.35pt;height:13.8pt;z-index:251664384;visibility:visible;mso-wrap-style:none;mso-width-percent:0;mso-height-percent:0;mso-wrap-distance-left:9pt;mso-wrap-distance-top:0;mso-wrap-distance-right:9pt;mso-wrap-distance-bottom:0;mso-position-horizontal:absolute;mso-position-horizontal-relative:margin;mso-position-vertical:absolute;mso-position-vertical-relative:text;mso-width-percent:0;mso-height-percent:0;mso-width-relative:page;mso-height-relative:page;v-text-anchor:top" o:gfxdata="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" filled="f" stroked="f">
+            <v:shape id="Text Box 24" o:spid="_x0000_s1040" type="#_x0000_t202" style="position:absolute;left:0;text-align:left;margin-left:480.4pt;margin-top:10.8pt;width:18.35pt;height:13.8pt;z-index:251664384;visibility:visible;mso-wrap-style:none;mso-width-percent:0;mso-height-percent:0;mso-wrap-distance-left:9pt;mso-wrap-distance-top:0;mso-wrap-distance-right:9pt;mso-wrap-distance-bottom:0;mso-position-horizontal:absolute;mso-position-horizontal-relative:margin;mso-position-vertical:absolute;mso-position-vertical-relative:text;mso-width-percent:0;mso-height-percent:0;mso-width-relative:page;mso-height-relative:page;v-text-anchor:top" o:gfxdata="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" filled="f" stroked="f">
               <v:textbox style="mso-fit-shape-to-text:t" inset="0,0,0,0">
                 <w:txbxContent>
                   <w:p>
@@ -6270,7 +6337,7 @@
         </mc:Choice>
         <mc:Fallback>
           <w:pict>
-            <v:shape w14:anchorId="2F148840" id="Text Box 20" o:spid="_x0000_s1041" type="#_x0000_t202" style="position:absolute;left:0;text-align:left;margin-left:481.6pt;margin-top:-2.4pt;width:11.75pt;height:13.8pt;z-index:251663360;visibility:visible;mso-wrap-style:none;mso-width-percent:0;mso-height-percent:0;mso-wrap-distance-left:9pt;mso-wrap-distance-top:0;mso-wrap-distance-right:9pt;mso-wrap-distance-bottom:0;mso-position-horizontal:absolute;mso-position-horizontal-relative:margin;mso-position-vertical:absolute;mso-position-vertical-relative:text;mso-width-percent:0;mso-height-percent:0;mso-width-relative:page;mso-height-relative:page;v-text-anchor:top" o:gfxdata="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" filled="f" stroked="f">
+            <v:shape w14:anchorId="2F148840" id="Text Box 20" o:spid="_x0000_s1041" type="#_x0000_t202" style="position:absolute;left:0;text-align:left;margin-left:481.6pt;margin-top:-2.4pt;width:11.75pt;height:13.8pt;z-index:251663360;visibility:visible;mso-wrap-style:none;mso-width-percent:0;mso-height-percent:0;mso-wrap-distance-left:9pt;mso-wrap-distance-top:0;mso-wrap-distance-right:9pt;mso-wrap-distance-bottom:0;mso-position-horizontal:absolute;mso-position-horizontal-relative:margin;mso-position-vertical:absolute;mso-position-vertical-relative:text;mso-width-percent:0;mso-height-percent:0;mso-width-relative:page;mso-height-relative:page;v-text-anchor:top" o:gfxdata="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" filled="f" stroked="f">
               <v:textbox style="mso-fit-shape-to-text:t" inset="0,0,0,0">
                 <w:txbxContent>
                   <w:p>
@@ -6293,7 +6360,7 @@
       <w:ind w:left="0" w:firstLine="0"/>
       <w:jc w:val="right"/>
       <w:rPr>
-        <w:rFonts w:eastAsia="MS Mincho"/>
+        <w:rFonts w:eastAsia="ＭＳ 明朝"/>
         <w:lang w:eastAsia="ja-JP"/>
       </w:rPr>
     </w:pPr>
@@ -6336,7 +6403,7 @@
 </file>
 
 <file path=word/footnotes.xml><?xml version="1.0" encoding="utf-8"?>
-<w:footnotes xmlns:wpc="http://schemas.microsoft.com/office/word/2010/wordprocessingCanvas" xmlns:cx="http://schemas.microsoft.com/office/drawing/2014/chartex" xmlns:cx1="http://schemas.microsoft.com/office/drawing/2015/9/8/chartex" xmlns:cx2="http://schemas.microsoft.com/office/drawing/2015/10/21/chartex" xmlns:cx3="http://schemas.microsoft.com/office/drawing/2016/5/9/chartex" xmlns:cx4="http://schemas.microsoft.com/office/drawing/2016/5/10/chartex" xmlns:cx5="http://schemas.microsoft.com/office/drawing/2016/5/11/chartex" xmlns:cx6="http://schemas.microsoft.com/office/drawing/2016/5/12/chartex" xmlns:cx7="http://schemas.microsoft.com/office/drawing/2016/5/13/chartex" xmlns:cx8="http://schemas.microsoft.com/office/drawing/2016/5/14/chartex" xmlns:mc="http://schemas.openxmlformats.org/markup-compatibility/2006" xmlns:aink="http://schemas.microsoft.com/office/drawing/2016/ink" xmlns:am3d="http://schemas.microsoft.com/office/drawing/2017/model3d" xmlns:o="urn:schemas-microsoft-com:office:office" xmlns:r="http://schemas.openxmlformats.org/officeDocument/2006/relationships" xmlns:m="http://schemas.openxmlformats.org/officeDocument/2006/math" xmlns:v="urn:schemas-microsoft-com:vml" xmlns:wp14="http://schemas.microsoft.com/office/word/2010/wordprocessingDrawing" xmlns:wp="http://schemas.openxmlformats.org/drawingml/2006/wordprocessingDrawing" xmlns:w10="urn:schemas-microsoft-com:office:word" xmlns:w="http://schemas.openxmlformats.org/wordprocessingml/2006/main" xmlns:w14="http://schemas.microsoft.com/office/word/2010/wordml" xmlns:w15="http://schemas.microsoft.com/office/word/2012/wordml" xmlns:w16cex="http://schemas.microsoft.com/office/word/2018/wordml/cex" xmlns:w16cid="http://schemas.microsoft.com/office/word/2016/wordml/cid" xmlns:w16="http://schemas.microsoft.com/office/word/2018/wordml" xmlns:w16sdtdh="http://schemas.microsoft.com/office/word/2020/wordml/sdtdatahash" xmlns:w16se="http://schemas.microsoft.com/office/word/2015/wordml/symex" xmlns:wpg="http://schemas.microsoft.com/office/word/2010/wordprocessingGroup" xmlns:wpi="http://schemas.microsoft.com/office/word/2010/wordprocessingInk" xmlns:wne="http://schemas.microsoft.com/office/word/2006/wordml" xmlns:wps="http://schemas.microsoft.com/office/word/2010/wordprocessingShape" mc:Ignorable="w14 w15 w16se w16cid w16 w16cex w16sdtdh wp14">
+<w:footnotes xmlns:wpc="http://schemas.microsoft.com/office/word/2010/wordprocessingCanvas" xmlns:cx="http://schemas.microsoft.com/office/drawing/2014/chartex" xmlns:cx1="http://schemas.microsoft.com/office/drawing/2015/9/8/chartex" xmlns:cx2="http://schemas.microsoft.com/office/drawing/2015/10/21/chartex" xmlns:cx3="http://schemas.microsoft.com/office/drawing/2016/5/9/chartex" xmlns:cx4="http://schemas.microsoft.com/office/drawing/2016/5/10/chartex" xmlns:cx5="http://schemas.microsoft.com/office/drawing/2016/5/11/chartex" xmlns:cx6="http://schemas.microsoft.com/office/drawing/2016/5/12/chartex" xmlns:cx7="http://schemas.microsoft.com/office/drawing/2016/5/13/chartex" xmlns:cx8="http://schemas.microsoft.com/office/drawing/2016/5/14/chartex" xmlns:mc="http://schemas.openxmlformats.org/markup-compatibility/2006" xmlns:aink="http://schemas.microsoft.com/office/drawing/2016/ink" xmlns:am3d="http://schemas.microsoft.com/office/drawing/2017/model3d" xmlns:o="urn:schemas-microsoft-com:office:office" xmlns:oel="http://schemas.microsoft.com/office/2019/extlst" xmlns:r="http://schemas.openxmlformats.org/officeDocument/2006/relationships" xmlns:m="http://schemas.openxmlformats.org/officeDocument/2006/math" xmlns:v="urn:schemas-microsoft-com:vml" xmlns:wp14="http://schemas.microsoft.com/office/word/2010/wordprocessingDrawing" xmlns:wp="http://schemas.openxmlformats.org/drawingml/2006/wordprocessingDrawing" xmlns:w10="urn:schemas-microsoft-com:office:word" xmlns:w="http://schemas.openxmlformats.org/wordprocessingml/2006/main" xmlns:w14="http://schemas.microsoft.com/office/word/2010/wordml" xmlns:w15="http://schemas.microsoft.com/office/word/2012/wordml" xmlns:w16cex="http://schemas.microsoft.com/office/word/2018/wordml/cex" xmlns:w16cid="http://schemas.microsoft.com/office/word/2016/wordml/cid" xmlns:w16="http://schemas.microsoft.com/office/word/2018/wordml" xmlns:w16du="http://schemas.microsoft.com/office/word/2023/wordml/word16du" xmlns:w16sdtdh="http://schemas.microsoft.com/office/word/2020/wordml/sdtdatahash" xmlns:w16se="http://schemas.microsoft.com/office/word/2015/wordml/symex" xmlns:wpg="http://schemas.microsoft.com/office/word/2010/wordprocessingGroup" xmlns:wpi="http://schemas.microsoft.com/office/word/2010/wordprocessingInk" xmlns:wne="http://schemas.microsoft.com/office/word/2006/wordml" xmlns:wps="http://schemas.microsoft.com/office/word/2010/wordprocessingShape" mc:Ignorable="w14 w15 w16se w16cid w16 w16cex w16sdtdh w16du wp14">
   <w:footnote w:type="separator" w:id="-1">
     <w:p>
       <w:pPr>
@@ -6361,7 +6428,7 @@
 </file>
 
 <file path=word/header1.xml><?xml version="1.0" encoding="utf-8"?>
-<w:hdr xmlns:wpc="http://schemas.microsoft.com/office/word/2010/wordprocessingCanvas" xmlns:cx="http://schemas.microsoft.com/office/drawing/2014/chartex" xmlns:cx1="http://schemas.microsoft.com/office/drawing/2015/9/8/chartex" xmlns:cx2="http://schemas.microsoft.com/office/drawing/2015/10/21/chartex" xmlns:cx3="http://schemas.microsoft.com/office/drawing/2016/5/9/chartex" xmlns:cx4="http://schemas.microsoft.com/office/drawing/2016/5/10/chartex" xmlns:cx5="http://schemas.microsoft.com/office/drawing/2016/5/11/chartex" xmlns:cx6="http://schemas.microsoft.com/office/drawing/2016/5/12/chartex" xmlns:cx7="http://schemas.microsoft.com/office/drawing/2016/5/13/chartex" xmlns:cx8="http://schemas.microsoft.com/office/drawing/2016/5/14/chartex" xmlns:mc="http://schemas.openxmlformats.org/markup-compatibility/2006" xmlns:aink="http://schemas.microsoft.com/office/drawing/2016/ink" xmlns:am3d="http://schemas.microsoft.com/office/drawing/2017/model3d" xmlns:o="urn:schemas-microsoft-com:office:office" xmlns:r="http://schemas.openxmlformats.org/officeDocument/2006/relationships" xmlns:m="http://schemas.openxmlformats.org/officeDocument/2006/math" xmlns:v="urn:schemas-microsoft-com:vml" xmlns:wp14="http://schemas.microsoft.com/office/word/2010/wordprocessingDrawing" xmlns:wp="http://schemas.openxmlformats.org/drawingml/2006/wordprocessingDrawing" xmlns:w10="urn:schemas-microsoft-com:office:word" xmlns:w="http://schemas.openxmlformats.org/wordprocessingml/2006/main" xmlns:w14="http://schemas.microsoft.com/office/word/2010/wordml" xmlns:w15="http://schemas.microsoft.com/office/word/2012/wordml" xmlns:w16cex="http://schemas.microsoft.com/office/word/2018/wordml/cex" xmlns:w16cid="http://schemas.microsoft.com/office/word/2016/wordml/cid" xmlns:w16="http://schemas.microsoft.com/office/word/2018/wordml" xmlns:w16sdtdh="http://schemas.microsoft.com/office/word/2020/wordml/sdtdatahash" xmlns:w16se="http://schemas.microsoft.com/office/word/2015/wordml/symex" xmlns:wpg="http://schemas.microsoft.com/office/word/2010/wordprocessingGroup" xmlns:wpi="http://schemas.microsoft.com/office/word/2010/wordprocessingInk" xmlns:wne="http://schemas.microsoft.com/office/word/2006/wordml" xmlns:wps="http://schemas.microsoft.com/office/word/2010/wordprocessingShape" mc:Ignorable="w14 w15 w16se w16cid w16 w16cex w16sdtdh wp14">
+<w:hdr xmlns:wpc="http://schemas.microsoft.com/office/word/2010/wordprocessingCanvas" xmlns:cx="http://schemas.microsoft.com/office/drawing/2014/chartex" xmlns:cx1="http://schemas.microsoft.com/office/drawing/2015/9/8/chartex" xmlns:cx2="http://schemas.microsoft.com/office/drawing/2015/10/21/chartex" xmlns:cx3="http://schemas.microsoft.com/office/drawing/2016/5/9/chartex" xmlns:cx4="http://schemas.microsoft.com/office/drawing/2016/5/10/chartex" xmlns:cx5="http://schemas.microsoft.com/office/drawing/2016/5/11/chartex" xmlns:cx6="http://schemas.microsoft.com/office/drawing/2016/5/12/chartex" xmlns:cx7="http://schemas.microsoft.com/office/drawing/2016/5/13/chartex" xmlns:cx8="http://schemas.microsoft.com/office/drawing/2016/5/14/chartex" xmlns:mc="http://schemas.openxmlformats.org/markup-compatibility/2006" xmlns:aink="http://schemas.microsoft.com/office/drawing/2016/ink" xmlns:am3d="http://schemas.microsoft.com/office/drawing/2017/model3d" xmlns:o="urn:schemas-microsoft-com:office:office" xmlns:oel="http://schemas.microsoft.com/office/2019/extlst" xmlns:r="http://schemas.openxmlformats.org/officeDocument/2006/relationships" xmlns:m="http://schemas.openxmlformats.org/officeDocument/2006/math" xmlns:v="urn:schemas-microsoft-com:vml" xmlns:wp14="http://schemas.microsoft.com/office/word/2010/wordprocessingDrawing" xmlns:wp="http://schemas.openxmlformats.org/drawingml/2006/wordprocessingDrawing" xmlns:w10="urn:schemas-microsoft-com:office:word" xmlns:w="http://schemas.openxmlformats.org/wordprocessingml/2006/main" xmlns:w14="http://schemas.microsoft.com/office/word/2010/wordml" xmlns:w15="http://schemas.microsoft.com/office/word/2012/wordml" xmlns:w16cex="http://schemas.microsoft.com/office/word/2018/wordml/cex" xmlns:w16cid="http://schemas.microsoft.com/office/word/2016/wordml/cid" xmlns:w16="http://schemas.microsoft.com/office/word/2018/wordml" xmlns:w16du="http://schemas.microsoft.com/office/word/2023/wordml/word16du" xmlns:w16sdtdh="http://schemas.microsoft.com/office/word/2020/wordml/sdtdatahash" xmlns:w16se="http://schemas.microsoft.com/office/word/2015/wordml/symex" xmlns:wpg="http://schemas.microsoft.com/office/word/2010/wordprocessingGroup" xmlns:wpi="http://schemas.microsoft.com/office/word/2010/wordprocessingInk" xmlns:wne="http://schemas.microsoft.com/office/word/2006/wordml" xmlns:wps="http://schemas.microsoft.com/office/word/2010/wordprocessingShape" mc:Ignorable="w14 w15 w16se w16cid w16 w16cex w16sdtdh w16du wp14">
   <w:p>
     <w:pPr>
       <w:pStyle w:val="Header"/>
@@ -6537,7 +6604,7 @@
         </mc:Choice>
         <mc:Fallback>
           <w:pict>
-            <v:shape w14:anchorId="5139D9BE" id="Shape 60961" o:spid="_x0000_s1026" style="position:absolute;margin-left:-71.25pt;margin-top:38.05pt;width:595.1pt;height:3.6pt;flip:y;z-index:251673600;visibility:visible;mso-wrap-style:square;mso-width-percent:0;mso-height-percent:0;mso-wrap-distance-left:9pt;mso-wrap-distance-top:0;mso-wrap-distance-right:9pt;mso-wrap-distance-bottom:0;mso-position-horizontal:absolute;mso-position-horizontal-relative:text;mso-position-vertical:absolute;mso-position-vertical-relative:text;mso-width-percent:0;mso-height-percent:0;mso-width-relative:page;mso-height-relative:page;v-text-anchor:top" coordsize="7560564,48016" o:gfxdata="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" path="m7560564,l,e" filled="f">
+            <v:shape w14:anchorId="5082D5E6" id="Shape 60961" o:spid="_x0000_s1026" style="position:absolute;margin-left:-71.25pt;margin-top:38.05pt;width:595.1pt;height:3.6pt;flip:y;z-index:251673600;visibility:visible;mso-wrap-style:square;mso-width-percent:0;mso-height-percent:0;mso-wrap-distance-left:9pt;mso-wrap-distance-top:0;mso-wrap-distance-right:9pt;mso-wrap-distance-bottom:0;mso-position-horizontal:absolute;mso-position-horizontal-relative:text;mso-position-vertical:absolute;mso-position-vertical-relative:text;mso-width-percent:0;mso-height-percent:0;mso-width-relative:page;mso-height-relative:page;v-text-anchor:top" coordsize="7560564,48016" o:gfxdata="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" path="m7560564,l,e" filled="f">
               <v:path arrowok="t" o:connecttype="custom" o:connectlocs="7557770,0;0,0" o:connectangles="0,0" textboxrect="0,0,7560564,48016"/>
             </v:shape>
           </w:pict>
@@ -6639,7 +6706,7 @@
         </mc:Choice>
         <mc:Fallback>
           <w:pict>
-            <v:rect w14:anchorId="28DF1018" id="Rectangle 25" o:spid="_x0000_s1030" style="position:absolute;left:0;text-align:left;margin-left:153.6pt;margin-top:23.35pt;width:3.85pt;height:16.8pt;z-index:251672576;visibility:visible;mso-wrap-style:square;mso-width-percent:0;mso-height-percent:0;mso-wrap-distance-left:9pt;mso-wrap-distance-top:0;mso-wrap-distance-right:9pt;mso-wrap-distance-bottom:0;mso-position-horizontal:absolute;mso-position-horizontal-relative:text;mso-position-vertical:absolute;mso-position-vertical-relative:text;mso-width-percent:0;mso-height-percent:0;mso-width-relative:page;mso-height-relative:page;v-text-anchor:top" o:gfxdata="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" filled="f" stroked="f">
+            <v:rect w14:anchorId="28DF1018" id="Rectangle 25" o:spid="_x0000_s1030" style="position:absolute;left:0;text-align:left;margin-left:153.6pt;margin-top:23.35pt;width:3.85pt;height:16.8pt;z-index:251672576;visibility:visible;mso-wrap-style:square;mso-width-percent:0;mso-height-percent:0;mso-wrap-distance-left:9pt;mso-wrap-distance-top:0;mso-wrap-distance-right:9pt;mso-wrap-distance-bottom:0;mso-position-horizontal:absolute;mso-position-horizontal-relative:text;mso-position-vertical:absolute;mso-position-vertical-relative:text;mso-width-percent:0;mso-height-percent:0;mso-width-relative:page;mso-height-relative:page;v-text-anchor:top" o:gfxdata="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" filled="f" stroked="f">
               <v:textbox inset="0,0,0,0">
                 <w:txbxContent>
                   <w:p>
@@ -6757,7 +6824,7 @@
         </mc:Choice>
         <mc:Fallback>
           <w:pict>
-            <v:rect w14:anchorId="173D56A6" id="Rectangle 24" o:spid="_x0000_s1031" style="position:absolute;left:0;text-align:left;margin-left:15.4pt;margin-top:22.5pt;width:171.2pt;height:16.2pt;z-index:251671552;visibility:visible;mso-wrap-style:square;mso-width-percent:0;mso-height-percent:0;mso-wrap-distance-left:9pt;mso-wrap-distance-top:0;mso-wrap-distance-right:9pt;mso-wrap-distance-bottom:0;mso-position-horizontal:absolute;mso-position-horizontal-relative:text;mso-position-vertical:absolute;mso-position-vertical-relative:text;mso-width-percent:0;mso-height-percent:0;mso-width-relative:page;mso-height-relative:page;v-text-anchor:top" o:gfxdata="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" filled="f" stroked="f">
+            <v:rect w14:anchorId="173D56A6" id="Rectangle 24" o:spid="_x0000_s1031" style="position:absolute;left:0;text-align:left;margin-left:15.4pt;margin-top:22.5pt;width:171.2pt;height:16.2pt;z-index:251671552;visibility:visible;mso-wrap-style:square;mso-width-percent:0;mso-height-percent:0;mso-wrap-distance-left:9pt;mso-wrap-distance-top:0;mso-wrap-distance-right:9pt;mso-wrap-distance-bottom:0;mso-position-horizontal:absolute;mso-position-horizontal-relative:text;mso-position-vertical:absolute;mso-position-vertical-relative:text;mso-width-percent:0;mso-height-percent:0;mso-width-relative:page;mso-height-relative:page;v-text-anchor:top" o:gfxdata="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" filled="f" stroked="f">
               <v:textbox inset="0,0,0,0">
                 <w:txbxContent>
                   <w:p>
@@ -6875,7 +6942,7 @@
         </mc:Choice>
         <mc:Fallback>
           <w:pict>
-            <v:rect w14:anchorId="4043750F" id="Rectangle 23" o:spid="_x0000_s1032" style="position:absolute;left:0;text-align:left;margin-left:451.7pt;margin-top:22.2pt;width:3.85pt;height:16.8pt;z-index:251670528;visibility:visible;mso-wrap-style:square;mso-width-percent:0;mso-height-percent:0;mso-wrap-distance-left:9pt;mso-wrap-distance-top:0;mso-wrap-distance-right:9pt;mso-wrap-distance-bottom:0;mso-position-horizontal:absolute;mso-position-horizontal-relative:text;mso-position-vertical:absolute;mso-position-vertical-relative:text;mso-width-percent:0;mso-height-percent:0;mso-width-relative:page;mso-height-relative:page;v-text-anchor:top" o:gfxdata="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" filled="f" stroked="f">
+            <v:rect w14:anchorId="4043750F" id="Rectangle 23" o:spid="_x0000_s1032" style="position:absolute;left:0;text-align:left;margin-left:451.7pt;margin-top:22.2pt;width:3.85pt;height:16.8pt;z-index:251670528;visibility:visible;mso-wrap-style:square;mso-width-percent:0;mso-height-percent:0;mso-wrap-distance-left:9pt;mso-wrap-distance-top:0;mso-wrap-distance-right:9pt;mso-wrap-distance-bottom:0;mso-position-horizontal:absolute;mso-position-horizontal-relative:text;mso-position-vertical:absolute;mso-position-vertical-relative:text;mso-width-percent:0;mso-height-percent:0;mso-width-relative:page;mso-height-relative:page;v-text-anchor:top" o:gfxdata="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" filled="f" stroked="f">
               <v:textbox inset="0,0,0,0">
                 <w:txbxContent>
                   <w:p>
@@ -6993,7 +7060,7 @@
         </mc:Choice>
         <mc:Fallback>
           <w:pict>
-            <v:rect w14:anchorId="37E19A3E" id="Rectangle 14" o:spid="_x0000_s1033" style="position:absolute;left:0;text-align:left;margin-left:221.55pt;margin-top:22.5pt;width:302.3pt;height:17.65pt;z-index:251669504;visibility:visible;mso-wrap-style:square;mso-width-percent:0;mso-height-percent:0;mso-wrap-distance-left:9pt;mso-wrap-distance-top:0;mso-wrap-distance-right:9pt;mso-wrap-distance-bottom:0;mso-position-horizontal:absolute;mso-position-horizontal-relative:text;mso-position-vertical:absolute;mso-position-vertical-relative:text;mso-width-percent:0;mso-height-percent:0;mso-width-relative:page;mso-height-relative:page;v-text-anchor:top" o:gfxdata="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" filled="f" stroked="f">
+            <v:rect w14:anchorId="37E19A3E" id="Rectangle 14" o:spid="_x0000_s1033" style="position:absolute;left:0;text-align:left;margin-left:221.55pt;margin-top:22.5pt;width:302.3pt;height:17.65pt;z-index:251669504;visibility:visible;mso-wrap-style:square;mso-width-percent:0;mso-height-percent:0;mso-wrap-distance-left:9pt;mso-wrap-distance-top:0;mso-wrap-distance-right:9pt;mso-wrap-distance-bottom:0;mso-position-horizontal:absolute;mso-position-horizontal-relative:text;mso-position-vertical:absolute;mso-position-vertical-relative:text;mso-width-percent:0;mso-height-percent:0;mso-width-relative:page;mso-height-relative:page;v-text-anchor:top" o:gfxdata="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" filled="f" stroked="f">
               <v:textbox inset="0,0,0,0">
                 <w:txbxContent>
                   <w:p>
@@ -7119,7 +7186,7 @@
         </mc:Choice>
         <mc:Fallback>
           <w:pict>
-            <v:shape w14:anchorId="32E611DC" id="Shape 60960" o:spid="_x0000_s1026" style="position:absolute;margin-left:-71.25pt;margin-top:13.65pt;width:595.1pt;height:4.05pt;flip:y;z-index:251668480;visibility:visible;mso-wrap-style:square;mso-width-percent:0;mso-height-percent:0;mso-wrap-distance-left:9pt;mso-wrap-distance-top:0;mso-wrap-distance-right:9pt;mso-wrap-distance-bottom:0;mso-position-horizontal:absolute;mso-position-horizontal-relative:text;mso-position-vertical:absolute;mso-position-vertical-relative:text;mso-width-percent:0;mso-height-percent:0;mso-width-relative:page;mso-height-relative:page;v-text-anchor:top" coordsize="7560564,53966" o:gfxdata="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" path="m7560564,l,e" filled="f">
+            <v:shape w14:anchorId="56821543" id="Shape 60960" o:spid="_x0000_s1026" style="position:absolute;margin-left:-71.25pt;margin-top:13.65pt;width:595.1pt;height:4.05pt;flip:y;z-index:251668480;visibility:visible;mso-wrap-style:square;mso-width-percent:0;mso-height-percent:0;mso-wrap-distance-left:9pt;mso-wrap-distance-top:0;mso-wrap-distance-right:9pt;mso-wrap-distance-bottom:0;mso-position-horizontal:absolute;mso-position-horizontal-relative:text;mso-position-vertical:absolute;mso-position-vertical-relative:text;mso-width-percent:0;mso-height-percent:0;mso-width-relative:page;mso-height-relative:page;v-text-anchor:top" coordsize="7560564,53966" o:gfxdata="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" path="m7560564,l,e" filled="f">
               <v:path arrowok="t" o:connecttype="custom" o:connectlocs="7557770,0;0,0" o:connectangles="0,0" textboxrect="0,0,7560564,53966"/>
             </v:shape>
           </w:pict>
@@ -7222,7 +7289,7 @@
         </mc:Choice>
         <mc:Fallback>
           <w:pict>
-            <v:rect w14:anchorId="13496BA4" id="Rectangle 6" o:spid="_x0000_s1034" style="position:absolute;left:0;text-align:left;margin-left:201.35pt;margin-top:31.8pt;width:3.2pt;height:14.25pt;z-index:251667456;visibility:visible;mso-wrap-style:square;mso-width-percent:0;mso-height-percent:0;mso-wrap-distance-left:9pt;mso-wrap-distance-top:0;mso-wrap-distance-right:9pt;mso-wrap-distance-bottom:0;mso-position-horizontal:absolute;mso-position-horizontal-relative:text;mso-position-vertical:absolute;mso-position-vertical-relative:text;mso-width-percent:0;mso-height-percent:0;mso-width-relative:page;mso-height-relative:page;v-text-anchor:top" o:gfxdata="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" filled="f" stroked="f">
+            <v:rect w14:anchorId="13496BA4" id="Rectangle 6" o:spid="_x0000_s1034" style="position:absolute;left:0;text-align:left;margin-left:201.35pt;margin-top:31.8pt;width:3.2pt;height:14.25pt;z-index:251667456;visibility:visible;mso-wrap-style:square;mso-width-percent:0;mso-height-percent:0;mso-wrap-distance-left:9pt;mso-wrap-distance-top:0;mso-wrap-distance-right:9pt;mso-wrap-distance-bottom:0;mso-position-horizontal:absolute;mso-position-horizontal-relative:text;mso-position-vertical:absolute;mso-position-vertical-relative:text;mso-width-percent:0;mso-height-percent:0;mso-width-relative:page;mso-height-relative:page;v-text-anchor:top" o:gfxdata="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" filled="f" stroked="f">
               <v:textbox inset="0,0,0,0">
                 <w:txbxContent>
                   <w:p>
@@ -7315,11 +7382,11 @@
         </mc:Choice>
         <mc:Fallback>
           <w:pict>
-            <v:shapetype w14:anchorId="64ACC216" id="_x0000_t32" coordsize="21600,21600" o:spt="32" o:oned="t" path="m,l21600,21600e" filled="f">
+            <v:shapetype w14:anchorId="60A2C5D1" id="_x0000_t32" coordsize="21600,21600" o:spt="32" o:oned="t" path="m,l21600,21600e" filled="f">
               <v:path arrowok="t" fillok="f" o:connecttype="none"/>
               <o:lock v:ext="edit" shapetype="t"/>
             </v:shapetype>
-            <v:shape id="AutoShape 18" o:spid="_x0000_s1026" type="#_x0000_t32" style="position:absolute;margin-left:474.95pt;margin-top:-34.1pt;width:0;height:836.75pt;z-index:251662336;visibility:visible;mso-wrap-style:square;mso-width-percent:0;mso-height-percent:0;mso-wrap-distance-left:9pt;mso-wrap-distance-top:0;mso-wrap-distance-right:9pt;mso-wrap-distance-bottom:0;mso-position-horizontal:absolute;mso-position-horizontal-relative:text;mso-position-vertical:absolute;mso-position-vertical-relative:text;mso-width-percent:0;mso-height-percent:0;mso-width-relative:page;mso-height-relative:page" o:gfxdata="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"/>
+            <v:shape id="AutoShape 18" o:spid="_x0000_s1026" type="#_x0000_t32" style="position:absolute;margin-left:474.95pt;margin-top:-34.1pt;width:0;height:836.75pt;z-index:251662336;visibility:visible;mso-wrap-style:square;mso-width-percent:0;mso-height-percent:0;mso-wrap-distance-left:9pt;mso-wrap-distance-top:0;mso-wrap-distance-right:9pt;mso-wrap-distance-bottom:0;mso-position-horizontal:absolute;mso-position-horizontal-relative:text;mso-position-vertical:absolute;mso-position-vertical-relative:text;mso-width-percent:0;mso-height-percent:0;mso-width-relative:page;mso-height-relative:page" o:gfxdata="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"/>
           </w:pict>
         </mc:Fallback>
       </mc:AlternateContent>
@@ -7393,7 +7460,7 @@
         </mc:Choice>
         <mc:Fallback>
           <w:pict>
-            <v:shape w14:anchorId="172912ED" id="AutoShape 17" o:spid="_x0000_s1026" type="#_x0000_t32" style="position:absolute;margin-left:-16pt;margin-top:-30.75pt;width:0;height:836.75pt;z-index:251661312;visibility:visible;mso-wrap-style:square;mso-width-percent:0;mso-height-percent:0;mso-wrap-distance-left:9pt;mso-wrap-distance-top:0;mso-wrap-distance-right:9pt;mso-wrap-distance-bottom:0;mso-position-horizontal:absolute;mso-position-horizontal-relative:text;mso-position-vertical:absolute;mso-position-vertical-relative:text;mso-width-percent:0;mso-height-percent:0;mso-width-relative:page;mso-height-relative:page" o:gfxdata="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"/>
+            <v:shape w14:anchorId="7F9E595A" id="AutoShape 17" o:spid="_x0000_s1026" type="#_x0000_t32" style="position:absolute;margin-left:-16pt;margin-top:-30.75pt;width:0;height:836.75pt;z-index:251661312;visibility:visible;mso-wrap-style:square;mso-width-percent:0;mso-height-percent:0;mso-wrap-distance-left:9pt;mso-wrap-distance-top:0;mso-wrap-distance-right:9pt;mso-wrap-distance-bottom:0;mso-position-horizontal:absolute;mso-position-horizontal-relative:text;mso-position-vertical:absolute;mso-position-vertical-relative:text;mso-width-percent:0;mso-height-percent:0;mso-width-relative:page;mso-height-relative:page" o:gfxdata="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"/>
           </w:pict>
         </mc:Fallback>
       </mc:AlternateContent>
@@ -7403,7 +7470,7 @@
 </file>
 
 <file path=word/numbering.xml><?xml version="1.0" encoding="utf-8"?>
-<w:numbering xmlns:wpc="http://schemas.microsoft.com/office/word/2010/wordprocessingCanvas" xmlns:cx="http://schemas.microsoft.com/office/drawing/2014/chartex" xmlns:cx1="http://schemas.microsoft.com/office/drawing/2015/9/8/chartex" xmlns:cx2="http://schemas.microsoft.com/office/drawing/2015/10/21/chartex" xmlns:cx3="http://schemas.microsoft.com/office/drawing/2016/5/9/chartex" xmlns:cx4="http://schemas.microsoft.com/office/drawing/2016/5/10/chartex" xmlns:cx5="http://schemas.microsoft.com/office/drawing/2016/5/11/chartex" xmlns:cx6="http://schemas.microsoft.com/office/drawing/2016/5/12/chartex" xmlns:cx7="http://schemas.microsoft.com/office/drawing/2016/5/13/chartex" xmlns:cx8="http://schemas.microsoft.com/office/drawing/2016/5/14/chartex" xmlns:mc="http://schemas.openxmlformats.org/markup-compatibility/2006" xmlns:aink="http://schemas.microsoft.com/office/drawing/2016/ink" xmlns:am3d="http://schemas.microsoft.com/office/drawing/2017/model3d" xmlns:o="urn:schemas-microsoft-com:office:office" xmlns:r="http://schemas.openxmlformats.org/officeDocument/2006/relationships" xmlns:m="http://schemas.openxmlformats.org/officeDocument/2006/math" xmlns:v="urn:schemas-microsoft-com:vml" xmlns:wp14="http://schemas.microsoft.com/office/word/2010/wordprocessingDrawing" xmlns:wp="http://schemas.openxmlformats.org/drawingml/2006/wordprocessingDrawing" xmlns:w10="urn:schemas-microsoft-com:office:word" xmlns:w="http://schemas.openxmlformats.org/wordprocessingml/2006/main" xmlns:w14="http://schemas.microsoft.com/office/word/2010/wordml" xmlns:w15="http://schemas.microsoft.com/office/word/2012/wordml" xmlns:w16cex="http://schemas.microsoft.com/office/word/2018/wordml/cex" xmlns:w16cid="http://schemas.microsoft.com/office/word/2016/wordml/cid" xmlns:w16="http://schemas.microsoft.com/office/word/2018/wordml" xmlns:w16sdtdh="http://schemas.microsoft.com/office/word/2020/wordml/sdtdatahash" xmlns:w16se="http://schemas.microsoft.com/office/word/2015/wordml/symex" xmlns:wpg="http://schemas.microsoft.com/office/word/2010/wordprocessingGroup" xmlns:wpi="http://schemas.microsoft.com/office/word/2010/wordprocessingInk" xmlns:wne="http://schemas.microsoft.com/office/word/2006/wordml" xmlns:wps="http://schemas.microsoft.com/office/word/2010/wordprocessingShape" mc:Ignorable="w14 w15 w16se w16cid w16 w16cex w16sdtdh wp14">
+<w:numbering xmlns:wpc="http://schemas.microsoft.com/office/word/2010/wordprocessingCanvas" xmlns:cx="http://schemas.microsoft.com/office/drawing/2014/chartex" xmlns:cx1="http://schemas.microsoft.com/office/drawing/2015/9/8/chartex" xmlns:cx2="http://schemas.microsoft.com/office/drawing/2015/10/21/chartex" xmlns:cx3="http://schemas.microsoft.com/office/drawing/2016/5/9/chartex" xmlns:cx4="http://schemas.microsoft.com/office/drawing/2016/5/10/chartex" xmlns:cx5="http://schemas.microsoft.com/office/drawing/2016/5/11/chartex" xmlns:cx6="http://schemas.microsoft.com/office/drawing/2016/5/12/chartex" xmlns:cx7="http://schemas.microsoft.com/office/drawing/2016/5/13/chartex" xmlns:cx8="http://schemas.microsoft.com/office/drawing/2016/5/14/chartex" xmlns:mc="http://schemas.openxmlformats.org/markup-compatibility/2006" xmlns:aink="http://schemas.microsoft.com/office/drawing/2016/ink" xmlns:am3d="http://schemas.microsoft.com/office/drawing/2017/model3d" xmlns:o="urn:schemas-microsoft-com:office:office" xmlns:oel="http://schemas.microsoft.com/office/2019/extlst" xmlns:r="http://schemas.openxmlformats.org/officeDocument/2006/relationships" xmlns:m="http://schemas.openxmlformats.org/officeDocument/2006/math" xmlns:v="urn:schemas-microsoft-com:vml" xmlns:wp14="http://schemas.microsoft.com/office/word/2010/wordprocessingDrawing" xmlns:wp="http://schemas.openxmlformats.org/drawingml/2006/wordprocessingDrawing" xmlns:w10="urn:schemas-microsoft-com:office:word" xmlns:w="http://schemas.openxmlformats.org/wordprocessingml/2006/main" xmlns:w14="http://schemas.microsoft.com/office/word/2010/wordml" xmlns:w15="http://schemas.microsoft.com/office/word/2012/wordml" xmlns:w16cex="http://schemas.microsoft.com/office/word/2018/wordml/cex" xmlns:w16cid="http://schemas.microsoft.com/office/word/2016/wordml/cid" xmlns:w16="http://schemas.microsoft.com/office/word/2018/wordml" xmlns:w16du="http://schemas.microsoft.com/office/word/2023/wordml/word16du" xmlns:w16sdtdh="http://schemas.microsoft.com/office/word/2020/wordml/sdtdatahash" xmlns:w16se="http://schemas.microsoft.com/office/word/2015/wordml/symex" xmlns:wpg="http://schemas.microsoft.com/office/word/2010/wordprocessingGroup" xmlns:wpi="http://schemas.microsoft.com/office/word/2010/wordprocessingInk" xmlns:wne="http://schemas.microsoft.com/office/word/2006/wordml" xmlns:wps="http://schemas.microsoft.com/office/word/2010/wordprocessingShape" mc:Ignorable="w14 w15 w16se w16cid w16 w16cex w16sdtdh w16du wp14">
   <w:abstractNum w:abstractNumId="0" w15:restartNumberingAfterBreak="0">
     <w:nsid w:val="04083E8F"/>
     <w:multiLevelType w:val="singleLevel"/>
@@ -9723,7 +9790,7 @@
       </w:pPr>
     </w:lvl>
   </w:abstractNum>
-  <w:num w:numId="1">
+  <w:num w:numId="1" w16cid:durableId="55976069">
     <w:abstractNumId w:val="6"/>
     <w:lvlOverride w:ilvl="0">
       <w:lvl w:ilvl="0">
@@ -9733,10 +9800,10 @@
       </w:lvl>
     </w:lvlOverride>
   </w:num>
-  <w:num w:numId="2">
+  <w:num w:numId="2" w16cid:durableId="366299441">
     <w:abstractNumId w:val="11"/>
   </w:num>
-  <w:num w:numId="3">
+  <w:num w:numId="3" w16cid:durableId="1585795848">
     <w:abstractNumId w:val="18"/>
     <w:lvlOverride w:ilvl="0">
       <w:lvl w:ilvl="0">
@@ -9746,7 +9813,7 @@
       </w:lvl>
     </w:lvlOverride>
   </w:num>
-  <w:num w:numId="4">
+  <w:num w:numId="4" w16cid:durableId="1026952015">
     <w:abstractNumId w:val="8"/>
     <w:lvlOverride w:ilvl="0">
       <w:lvl w:ilvl="0">
@@ -9756,62 +9823,62 @@
       </w:lvl>
     </w:lvlOverride>
   </w:num>
-  <w:num w:numId="5">
+  <w:num w:numId="5" w16cid:durableId="1712001779">
     <w:abstractNumId w:val="16"/>
   </w:num>
-  <w:num w:numId="6">
+  <w:num w:numId="6" w16cid:durableId="1933195299">
     <w:abstractNumId w:val="15"/>
   </w:num>
-  <w:num w:numId="7">
+  <w:num w:numId="7" w16cid:durableId="704867848">
     <w:abstractNumId w:val="17"/>
   </w:num>
-  <w:num w:numId="8">
+  <w:num w:numId="8" w16cid:durableId="1739132305">
     <w:abstractNumId w:val="14"/>
   </w:num>
-  <w:num w:numId="9">
+  <w:num w:numId="9" w16cid:durableId="711541520">
     <w:abstractNumId w:val="19"/>
   </w:num>
-  <w:num w:numId="10">
+  <w:num w:numId="10" w16cid:durableId="164169889">
     <w:abstractNumId w:val="0"/>
   </w:num>
-  <w:num w:numId="11">
+  <w:num w:numId="11" w16cid:durableId="348652417">
     <w:abstractNumId w:val="10"/>
   </w:num>
-  <w:num w:numId="12">
+  <w:num w:numId="12" w16cid:durableId="279067755">
     <w:abstractNumId w:val="2"/>
   </w:num>
-  <w:num w:numId="13">
+  <w:num w:numId="13" w16cid:durableId="303312489">
     <w:abstractNumId w:val="7"/>
   </w:num>
-  <w:num w:numId="14">
+  <w:num w:numId="14" w16cid:durableId="1675456624">
     <w:abstractNumId w:val="3"/>
   </w:num>
-  <w:num w:numId="15">
+  <w:num w:numId="15" w16cid:durableId="2038660012">
     <w:abstractNumId w:val="5"/>
   </w:num>
-  <w:num w:numId="16">
+  <w:num w:numId="16" w16cid:durableId="877278342">
     <w:abstractNumId w:val="4"/>
   </w:num>
-  <w:num w:numId="17">
+  <w:num w:numId="17" w16cid:durableId="1878732318">
     <w:abstractNumId w:val="9"/>
   </w:num>
-  <w:num w:numId="18">
+  <w:num w:numId="18" w16cid:durableId="1187720524">
     <w:abstractNumId w:val="20"/>
   </w:num>
-  <w:num w:numId="19">
+  <w:num w:numId="19" w16cid:durableId="432356751">
     <w:abstractNumId w:val="12"/>
   </w:num>
-  <w:num w:numId="20">
+  <w:num w:numId="20" w16cid:durableId="122891870">
     <w:abstractNumId w:val="13"/>
   </w:num>
-  <w:num w:numId="21">
+  <w:num w:numId="21" w16cid:durableId="1937706615">
     <w:abstractNumId w:val="1"/>
   </w:num>
 </w:numbering>
 </file>
 
 <file path=word/styles.xml><?xml version="1.0" encoding="utf-8"?>
-<w:styles xmlns:mc="http://schemas.openxmlformats.org/markup-compatibility/2006" xmlns:r="http://schemas.openxmlformats.org/officeDocument/2006/relationships" xmlns:w="http://schemas.openxmlformats.org/wordprocessingml/2006/main" xmlns:w14="http://schemas.microsoft.com/office/word/2010/wordml" xmlns:w15="http://schemas.microsoft.com/office/word/2012/wordml" xmlns:w16cex="http://schemas.microsoft.com/office/word/2018/wordml/cex" xmlns:w16cid="http://schemas.microsoft.com/office/word/2016/wordml/cid" xmlns:w16="http://schemas.microsoft.com/office/word/2018/wordml" xmlns:w16sdtdh="http://schemas.microsoft.com/office/word/2020/wordml/sdtdatahash" xmlns:w16se="http://schemas.microsoft.com/office/word/2015/wordml/symex" mc:Ignorable="w14 w15 w16se w16cid w16 w16cex w16sdtdh">
+<w:styles xmlns:mc="http://schemas.openxmlformats.org/markup-compatibility/2006" xmlns:r="http://schemas.openxmlformats.org/officeDocument/2006/relationships" xmlns:w="http://schemas.openxmlformats.org/wordprocessingml/2006/main" xmlns:w14="http://schemas.microsoft.com/office/word/2010/wordml" xmlns:w15="http://schemas.microsoft.com/office/word/2012/wordml" xmlns:w16cex="http://schemas.microsoft.com/office/word/2018/wordml/cex" xmlns:w16cid="http://schemas.microsoft.com/office/word/2016/wordml/cid" xmlns:w16="http://schemas.microsoft.com/office/word/2018/wordml" xmlns:w16du="http://schemas.microsoft.com/office/word/2023/wordml/word16du" xmlns:w16sdtdh="http://schemas.microsoft.com/office/word/2020/wordml/sdtdatahash" xmlns:w16se="http://schemas.microsoft.com/office/word/2015/wordml/symex" mc:Ignorable="w14 w15 w16se w16cid w16 w16cex w16sdtdh w16du">
   <w:docDefaults>
     <w:rPrDefault>
       <w:rPr>
@@ -10990,10 +11057,6 @@
 </file>
 
 <file path=customXml/item1.xml><?xml version="1.0" encoding="utf-8"?>
-<b:Sources xmlns:b="http://schemas.openxmlformats.org/officeDocument/2006/bibliography" xmlns="http://schemas.openxmlformats.org/officeDocument/2006/bibliography" SelectedStyle="\APA.XSL" StyleName="APA"/>
-</file>
-
-<file path=customXml/item2.xml><?xml version="1.0" encoding="utf-8"?>
 <s:customData xmlns="http://www.wps.cn/officeDocument/2013/wpsCustomData" xmlns:s="http://www.wps.cn/officeDocument/2013/wpsCustomData">
   <customSectProps>
     <customSectPr/>
@@ -11022,18 +11085,22 @@
 </s:customData>
 </file>
 
+<file path=customXml/item2.xml><?xml version="1.0" encoding="utf-8"?>
+<b:Sources xmlns:b="http://schemas.openxmlformats.org/officeDocument/2006/bibliography" xmlns="http://schemas.openxmlformats.org/officeDocument/2006/bibliography" SelectedStyle="\APA.XSL" StyleName="APA"/>
+</file>
+
 <file path=customXml/itemProps1.xml><?xml version="1.0" encoding="utf-8"?>
+<ds:datastoreItem xmlns:ds="http://schemas.openxmlformats.org/officeDocument/2006/customXml" ds:itemID="{B1977F7D-205B-4081-913C-38D41E755F92}">
+  <ds:schemaRefs>
+    <ds:schemaRef ds:uri="http://www.wps.cn/officeDocument/2013/wpsCustomData"/>
+  </ds:schemaRefs>
+</ds:datastoreItem>
+</file>
+
+<file path=customXml/itemProps2.xml><?xml version="1.0" encoding="utf-8"?>
 <ds:datastoreItem xmlns:ds="http://schemas.openxmlformats.org/officeDocument/2006/customXml" ds:itemID="{6C020BA8-6445-4692-B100-8F055B59678D}">
   <ds:schemaRefs>
     <ds:schemaRef ds:uri="http://schemas.openxmlformats.org/officeDocument/2006/bibliography"/>
   </ds:schemaRefs>
 </ds:datastoreItem>
-</file>
-
-<file path=customXml/itemProps2.xml><?xml version="1.0" encoding="utf-8"?>
-<ds:datastoreItem xmlns:ds="http://schemas.openxmlformats.org/officeDocument/2006/customXml" ds:itemID="{B1977F7D-205B-4081-913C-38D41E755F92}">
-  <ds:schemaRefs>
-    <ds:schemaRef ds:uri="http://www.wps.cn/officeDocument/2013/wpsCustomData"/>
-  </ds:schemaRefs>
-</ds:datastoreItem>
 </file>
</xml_diff>